<commit_message>
LAP22G31-251 #comment Finished Complexity Analysis
</commit_message>
<xml_diff>
--- a/docs/Sprint3/Relatório.docx
+++ b/docs/Sprint3/Relatório.docx
@@ -58,7 +58,7 @@
         <w:pStyle w:val="Ttulo"/>
       </w:pPr>
       <w:r>
-        <w:t>Relatório – Sprint 1-2</w:t>
+        <w:t>Relatório</w:t>
       </w:r>
     </w:p>
     <w:p>
@@ -864,17 +864,105 @@
     </w:p>
     <w:p>
       <w:r>
-        <w:t>Inicialmente, foi pensado fazer vários controllers e cada um dos mesmos iria implementar uma US. Posteriormente optamos por fazer um só controller que designa-mos de MainController, no qual esse fará a função de todos os outros controllers anteriormente mencionados.</w:t>
-      </w:r>
-    </w:p>
-    <w:p>
-      <w:r>
-        <w:t>Basicamente, é importado através da classe Import, um ficheiro csv, no qual possui todas as informações dos navios. Esses navios que são guardados numa árvore ShipTree que possui os navios. Cada navio tem uma árvore de movimentos que guarda todos os atributo dinâmicos do navio, ou seja, os relacionados com a posição do navio.</w:t>
-      </w:r>
-    </w:p>
-    <w:p>
-      <w:r>
-        <w:t>Complexidade das US’s: varia desde logn até n ao quadrado</w:t>
+        <w:t xml:space="preserve">Inicialmente, foi pensado fazer vários </w:t>
+      </w:r>
+      <w:proofErr w:type="spellStart"/>
+      <w:r>
+        <w:t>controllers</w:t>
+      </w:r>
+      <w:proofErr w:type="spellEnd"/>
+      <w:r>
+        <w:t xml:space="preserve"> e cada um dos mesmos iria implementar uma US. Posteriormente optamos por fazer um só </w:t>
+      </w:r>
+      <w:proofErr w:type="spellStart"/>
+      <w:r>
+        <w:t>controller</w:t>
+      </w:r>
+      <w:proofErr w:type="spellEnd"/>
+      <w:r>
+        <w:t xml:space="preserve"> que </w:t>
+      </w:r>
+      <w:proofErr w:type="gramStart"/>
+      <w:r>
+        <w:t>designa-mos</w:t>
+      </w:r>
+      <w:proofErr w:type="gramEnd"/>
+      <w:r>
+        <w:t xml:space="preserve"> de </w:t>
+      </w:r>
+      <w:proofErr w:type="spellStart"/>
+      <w:r>
+        <w:t>MainController</w:t>
+      </w:r>
+      <w:proofErr w:type="spellEnd"/>
+      <w:r>
+        <w:t xml:space="preserve">, no qual esse fará a função de todos os outros </w:t>
+      </w:r>
+      <w:proofErr w:type="spellStart"/>
+      <w:r>
+        <w:t>controllers</w:t>
+      </w:r>
+      <w:proofErr w:type="spellEnd"/>
+      <w:r>
+        <w:t xml:space="preserve"> anteriormente mencionados.</w:t>
+      </w:r>
+    </w:p>
+    <w:p>
+      <w:r>
+        <w:t xml:space="preserve">Basicamente, é importado através da classe </w:t>
+      </w:r>
+      <w:proofErr w:type="spellStart"/>
+      <w:r>
+        <w:t>Import</w:t>
+      </w:r>
+      <w:proofErr w:type="spellEnd"/>
+      <w:r>
+        <w:t xml:space="preserve">, um ficheiro </w:t>
+      </w:r>
+      <w:proofErr w:type="spellStart"/>
+      <w:r>
+        <w:t>csv</w:t>
+      </w:r>
+      <w:proofErr w:type="spellEnd"/>
+      <w:r>
+        <w:t xml:space="preserve">, no qual possui todas as informações dos navios. Esses navios que são guardados numa árvore </w:t>
+      </w:r>
+      <w:proofErr w:type="spellStart"/>
+      <w:r>
+        <w:t>ShipTree</w:t>
+      </w:r>
+      <w:proofErr w:type="spellEnd"/>
+      <w:r>
+        <w:t xml:space="preserve"> que possui os navios. Cada navio tem uma árvore de movimentos que guarda todos os </w:t>
+      </w:r>
+      <w:proofErr w:type="gramStart"/>
+      <w:r>
+        <w:t>atributo dinâmicos</w:t>
+      </w:r>
+      <w:proofErr w:type="gramEnd"/>
+      <w:r>
+        <w:t xml:space="preserve"> do navio, ou seja, os relacionados com a posição do navio.</w:t>
+      </w:r>
+    </w:p>
+    <w:p>
+      <w:r>
+        <w:t xml:space="preserve">Complexidade das </w:t>
+      </w:r>
+      <w:proofErr w:type="spellStart"/>
+      <w:r>
+        <w:t>US’s</w:t>
+      </w:r>
+      <w:proofErr w:type="spellEnd"/>
+      <w:r>
+        <w:t xml:space="preserve">: varia desde </w:t>
+      </w:r>
+      <w:proofErr w:type="spellStart"/>
+      <w:r>
+        <w:t>logn</w:t>
+      </w:r>
+      <w:proofErr w:type="spellEnd"/>
+      <w:r>
+        <w:t xml:space="preserve"> até n ao quadrado</w:t>
       </w:r>
     </w:p>
     <w:p/>
@@ -1139,7 +1227,35 @@
           <w:lang w:val="en-US"/>
         </w:rPr>
         <w:lastRenderedPageBreak/>
-        <w:t>[US202] As a Traffic manager, I which to find the closest port of a ship given its CallSign, on a certain DateTime.</w:t>
+        <w:t xml:space="preserve">[US202] As a Traffic manager, I which to find the closest port of a ship given its </w:t>
+      </w:r>
+      <w:proofErr w:type="spellStart"/>
+      <w:r>
+        <w:rPr>
+          <w:lang w:val="en-US"/>
+        </w:rPr>
+        <w:t>CallSign</w:t>
+      </w:r>
+      <w:proofErr w:type="spellEnd"/>
+      <w:r>
+        <w:rPr>
+          <w:lang w:val="en-US"/>
+        </w:rPr>
+        <w:t xml:space="preserve">, on a certain </w:t>
+      </w:r>
+      <w:proofErr w:type="spellStart"/>
+      <w:r>
+        <w:rPr>
+          <w:lang w:val="en-US"/>
+        </w:rPr>
+        <w:t>DateTime</w:t>
+      </w:r>
+      <w:proofErr w:type="spellEnd"/>
+      <w:r>
+        <w:rPr>
+          <w:lang w:val="en-US"/>
+        </w:rPr>
+        <w:t>.</w:t>
       </w:r>
       <w:bookmarkEnd w:id="8"/>
     </w:p>
@@ -1155,8 +1271,13 @@
         <w:t>De acordo com o enunciado p</w:t>
       </w:r>
       <w:r>
-        <w:t>retende-se encontrar o porto mais próximo usando a 2D-Tree anteriormente criada. Para isso implementei um método da 2D-Tree designado de findNearestNeighbour</w:t>
-      </w:r>
+        <w:t xml:space="preserve">retende-se encontrar o porto mais próximo usando a 2D-Tree anteriormente criada. Para isso implementei um método da 2D-Tree designado de </w:t>
+      </w:r>
+      <w:proofErr w:type="spellStart"/>
+      <w:r>
+        <w:t>findNearestNeighbour</w:t>
+      </w:r>
+      <w:proofErr w:type="spellEnd"/>
       <w:r>
         <w:t>. Esse método vai calcular a distância entre o ponto dado e um nó da 2d-Tree, começando pela raiz e continuando, recursivamente por ambas os ramos da 2d-Tree</w:t>
       </w:r>
@@ -1180,7 +1301,21 @@
         <w:rPr>
           <w:rFonts w:eastAsiaTheme="minorEastAsia"/>
         </w:rPr>
-        <w:t xml:space="preserve"> e, caso a dimensão da árvore for alta ou a forma como os nós da árvore for especialmente organizada, a complexidade será n.</w:t>
+        <w:t xml:space="preserve"> e, caso a dimensão da árvore for alta ou a forma como os </w:t>
+      </w:r>
+      <w:proofErr w:type="gramStart"/>
+      <w:r>
+        <w:rPr>
+          <w:rFonts w:eastAsiaTheme="minorEastAsia"/>
+        </w:rPr>
+        <w:t>nós da árvore for</w:t>
+      </w:r>
+      <w:proofErr w:type="gramEnd"/>
+      <w:r>
+        <w:rPr>
+          <w:rFonts w:eastAsiaTheme="minorEastAsia"/>
+        </w:rPr>
+        <w:t xml:space="preserve"> especialmente organizada, a complexidade será n.</w:t>
       </w:r>
     </w:p>
     <w:p>
@@ -1194,7 +1329,1484 @@
         <w:t>1190539</w:t>
       </w:r>
     </w:p>
+    <w:p>
+      <w:r>
+        <w:br w:type="page"/>
+      </w:r>
+    </w:p>
+    <w:p>
+      <w:pPr>
+        <w:pStyle w:val="Ttulo1"/>
+      </w:pPr>
+      <w:r>
+        <w:lastRenderedPageBreak/>
+        <w:t>Sprint 3</w:t>
+      </w:r>
+    </w:p>
     <w:p/>
+    <w:p>
+      <w:pPr>
+        <w:pStyle w:val="Ttulo2"/>
+      </w:pPr>
+      <w:r>
+        <w:t xml:space="preserve">Diagrama de Classes </w:t>
+      </w:r>
+    </w:p>
+    <w:p/>
+    <w:p/>
+    <w:p>
+      <w:pPr>
+        <w:pStyle w:val="Ttulo2"/>
+      </w:pPr>
+      <w:r>
+        <w:rPr>
+          <w:lang w:val="en-US"/>
+        </w:rPr>
+        <w:t>An</w:t>
+      </w:r>
+      <w:r>
+        <w:rPr>
+          <w:lang w:val="en-US"/>
+        </w:rPr>
+        <w:t xml:space="preserve">álise de </w:t>
+      </w:r>
+      <w:r>
+        <w:t>Complexidade</w:t>
+      </w:r>
+    </w:p>
+    <w:p/>
+    <w:p>
+      <w:pPr>
+        <w:pStyle w:val="Ttulo3"/>
+        <w:rPr>
+          <w:shd w:val="clear" w:color="auto" w:fill="FFFFFF"/>
+          <w:lang w:val="en-US"/>
+        </w:rPr>
+      </w:pPr>
+      <w:r>
+        <w:rPr>
+          <w:shd w:val="clear" w:color="auto" w:fill="FFFFFF"/>
+          <w:lang w:val="en-US"/>
+        </w:rPr>
+        <w:t>[US301] As a Traffic manager, I which to import data from countries, ports, borders and sea distances from the database to build a freight network.</w:t>
+      </w:r>
+    </w:p>
+    <w:p>
+      <w:pPr>
+        <w:rPr>
+          <w:lang w:val="en-US"/>
+        </w:rPr>
+      </w:pPr>
+    </w:p>
+    <w:p>
+      <w:r>
+        <w:t xml:space="preserve">O Enunciado pedia para através de uma busca a Base de Dados recolhermos a informação necessária para construir uma Grafo que fosse representativo do modelo de transporte que temos em mãos. Dessa forma decidimos dividir a tarefa de criação e construção da tarefa de recolha dos dados. Inicialmente, e devido a abordagem pretendida neste semestre – TDD – escolhemos </w:t>
+      </w:r>
+      <w:r>
+        <w:t>começar pela parte da construção do Grafo.</w:t>
+      </w:r>
+    </w:p>
+    <w:p>
+      <w:r>
+        <w:t xml:space="preserve">Nesta fase construção e depois de analisarmos a US, onde é pedido que Portos e Países ou Cidades estejam ligados de forma indistinta decidimos criar o grafo e inserir de imediato todos os vértices através de uma lista de Portos e de uma lista de Cidades. Este método tem de </w:t>
+      </w:r>
+      <w:r>
+        <w:rPr>
+          <w:b/>
+          <w:bCs/>
+        </w:rPr>
+        <w:t xml:space="preserve">complexidade </w:t>
+      </w:r>
+      <m:oMath>
+        <m:r>
+          <m:rPr>
+            <m:sty m:val="bi"/>
+          </m:rPr>
+          <w:rPr>
+            <w:rFonts w:ascii="Cambria Math" w:hAnsi="Cambria Math"/>
+          </w:rPr>
+          <m:t>V*</m:t>
+        </m:r>
+        <m:sSup>
+          <m:sSupPr>
+            <m:ctrlPr>
+              <w:rPr>
+                <w:rFonts w:ascii="Cambria Math" w:hAnsi="Cambria Math"/>
+                <w:b/>
+                <w:bCs/>
+                <w:i/>
+              </w:rPr>
+            </m:ctrlPr>
+          </m:sSupPr>
+          <m:e>
+            <m:r>
+              <m:rPr>
+                <m:sty m:val="bi"/>
+              </m:rPr>
+              <w:rPr>
+                <w:rFonts w:ascii="Cambria Math" w:hAnsi="Cambria Math"/>
+              </w:rPr>
+              <m:t>V</m:t>
+            </m:r>
+          </m:e>
+          <m:sup>
+            <m:r>
+              <m:rPr>
+                <m:sty m:val="bi"/>
+              </m:rPr>
+              <w:rPr>
+                <w:rFonts w:ascii="Cambria Math" w:hAnsi="Cambria Math"/>
+              </w:rPr>
+              <m:t>2</m:t>
+            </m:r>
+          </m:sup>
+        </m:sSup>
+        <m:r>
+          <m:rPr>
+            <m:sty m:val="bi"/>
+          </m:rPr>
+          <w:rPr>
+            <w:rFonts w:ascii="Cambria Math" w:hAnsi="Cambria Math"/>
+          </w:rPr>
+          <m:t>=</m:t>
+        </m:r>
+        <m:sSup>
+          <m:sSupPr>
+            <m:ctrlPr>
+              <w:rPr>
+                <w:rFonts w:ascii="Cambria Math" w:hAnsi="Cambria Math"/>
+                <w:b/>
+                <w:bCs/>
+                <w:i/>
+              </w:rPr>
+            </m:ctrlPr>
+          </m:sSupPr>
+          <m:e>
+            <m:r>
+              <m:rPr>
+                <m:sty m:val="bi"/>
+              </m:rPr>
+              <w:rPr>
+                <w:rFonts w:ascii="Cambria Math" w:hAnsi="Cambria Math"/>
+              </w:rPr>
+              <m:t>V</m:t>
+            </m:r>
+          </m:e>
+          <m:sup>
+            <m:r>
+              <m:rPr>
+                <m:sty m:val="bi"/>
+              </m:rPr>
+              <w:rPr>
+                <w:rFonts w:ascii="Cambria Math" w:hAnsi="Cambria Math"/>
+              </w:rPr>
+              <m:t>3</m:t>
+            </m:r>
+          </m:sup>
+        </m:sSup>
+      </m:oMath>
+      <w:r>
+        <w:t xml:space="preserve"> pois </w:t>
+      </w:r>
+      <w:r>
+        <w:rPr>
+          <w:b/>
+          <w:bCs/>
+        </w:rPr>
+        <w:t>insere</w:t>
+      </w:r>
+      <w:r>
+        <w:t xml:space="preserve"> numa estrutura de matriz de Adjacências cada um dos Vértices.</w:t>
+      </w:r>
+    </w:p>
+    <w:p>
+      <w:r>
+        <w:t>De seguida e com todos os vértices inseridos decidimos ir inserindo os vértices pela ordem que consideramos mais apropriada: Primeiro as fronteiras entre capitais, de seguida a ligação entre porto mais próximo e Capital, fazendo em penúltimo lugar a ligação entre os Portos de cada país e finalizando na ligação que cada porto tem com n Portos de outro país.</w:t>
+      </w:r>
+    </w:p>
+    <w:p>
+      <w:pPr>
+        <w:rPr>
+          <w:rFonts w:eastAsiaTheme="minorEastAsia"/>
+        </w:rPr>
+      </w:pPr>
+      <w:r>
+        <w:t xml:space="preserve">Dessa forma primeiramente, </w:t>
+      </w:r>
+      <w:r>
+        <w:t xml:space="preserve">verificamos se existem cidades no grafo e de seguida verificamos se o país se encontra na lista de fronteiras. Se verificarmos que essa fronteira existe, inserimos esta aresta. Para isso precisamos de receber uma lista de fronteiras do utilizador tal como as listas que recebemos antes. Esta formato, na verdade, por conveniência do grupo foi o de uma </w:t>
+      </w:r>
+      <w:proofErr w:type="spellStart"/>
+      <w:r>
+        <w:t>TreeMap</w:t>
+      </w:r>
+      <w:proofErr w:type="spellEnd"/>
+      <w:r>
+        <w:t xml:space="preserve"> que tem no seu </w:t>
+      </w:r>
+      <w:proofErr w:type="spellStart"/>
+      <w:r>
+        <w:t>keySet</w:t>
+      </w:r>
+      <w:proofErr w:type="spellEnd"/>
+      <w:r>
+        <w:t xml:space="preserve"> os países e no seu valor uma lista de países com quem faz fronteira. Sendo assim a </w:t>
+      </w:r>
+      <w:r>
+        <w:rPr>
+          <w:b/>
+          <w:bCs/>
+        </w:rPr>
+        <w:t>complexidade deste algoritmo</w:t>
+      </w:r>
+      <w:r>
+        <w:t xml:space="preserve"> será da dimensão do </w:t>
+      </w:r>
+      <w:proofErr w:type="spellStart"/>
+      <w:r>
+        <w:t>keyset</w:t>
+      </w:r>
+      <w:proofErr w:type="spellEnd"/>
+      <w:r>
+        <w:t xml:space="preserve"> do </w:t>
+      </w:r>
+      <w:proofErr w:type="spellStart"/>
+      <w:r>
+        <w:t>TreeMap</w:t>
+      </w:r>
+      <w:proofErr w:type="spellEnd"/>
+      <w:r>
+        <w:t xml:space="preserve"> vezes a dimensão do tamanho máximo da lista por 1 – valor da inserção de uma aresta na Matriz de Adjacências. Será assim </w:t>
+      </w:r>
+      <w:r>
+        <w:t xml:space="preserve">no pior caso de </w:t>
+      </w:r>
+      <w:r>
+        <w:t xml:space="preserve"> </w:t>
+      </w:r>
+      <m:oMath>
+        <m:r>
+          <m:rPr>
+            <m:sty m:val="bi"/>
+          </m:rPr>
+          <w:rPr>
+            <w:rFonts w:ascii="Cambria Math" w:hAnsi="Cambria Math"/>
+          </w:rPr>
+          <m:t>k*l</m:t>
+        </m:r>
+      </m:oMath>
+      <w:r>
+        <w:rPr>
+          <w:rFonts w:eastAsiaTheme="minorEastAsia"/>
+        </w:rPr>
+        <w:t>.</w:t>
+      </w:r>
+    </w:p>
+    <w:p>
+      <w:pPr>
+        <w:rPr>
+          <w:rFonts w:eastAsiaTheme="minorEastAsia"/>
+          <w:b/>
+          <w:bCs/>
+        </w:rPr>
+      </w:pPr>
+      <w:r>
+        <w:rPr>
+          <w:rFonts w:eastAsiaTheme="minorEastAsia"/>
+        </w:rPr>
+        <w:t xml:space="preserve">Para a criação de ligação entre capital e o Porto mais próximo recorremos ao </w:t>
+      </w:r>
+      <w:proofErr w:type="gramStart"/>
+      <w:r>
+        <w:rPr>
+          <w:rFonts w:eastAsiaTheme="minorEastAsia"/>
+        </w:rPr>
+        <w:t>calculo</w:t>
+      </w:r>
+      <w:proofErr w:type="gramEnd"/>
+      <w:r>
+        <w:rPr>
+          <w:rFonts w:eastAsiaTheme="minorEastAsia"/>
+        </w:rPr>
+        <w:t xml:space="preserve"> da distancia mais curta entre a cidade e todos os Portos do País até obtermos o mínimo </w:t>
+      </w:r>
+      <w:r>
+        <w:rPr>
+          <w:rFonts w:eastAsiaTheme="minorEastAsia"/>
+        </w:rPr>
+        <w:lastRenderedPageBreak/>
+        <w:t xml:space="preserve">valor de distância. Desta forma precisamos apenas inicialmente de obter uma lista de todos os portos do país. De seguida percorremos essa lista até encontrar os mínimos e adicionamos esse vértice. Sendo assim teremos de fazer isto para todos os vértices que são cidades, percorrendo todos os vértices que são Portos e pertencem aquele país. A </w:t>
+      </w:r>
+      <w:r>
+        <w:rPr>
+          <w:rFonts w:eastAsiaTheme="minorEastAsia"/>
+          <w:b/>
+          <w:bCs/>
+        </w:rPr>
+        <w:t>complexidade</w:t>
+      </w:r>
+      <w:r>
+        <w:rPr>
+          <w:rFonts w:eastAsiaTheme="minorEastAsia"/>
+        </w:rPr>
+        <w:t xml:space="preserve"> deverá ser </w:t>
+      </w:r>
+      <m:oMath>
+        <m:r>
+          <m:rPr>
+            <m:sty m:val="bi"/>
+          </m:rPr>
+          <w:rPr>
+            <w:rFonts w:ascii="Cambria Math" w:eastAsiaTheme="minorEastAsia" w:hAnsi="Cambria Math"/>
+          </w:rPr>
+          <m:t>V</m:t>
+        </m:r>
+        <m:d>
+          <m:dPr>
+            <m:ctrlPr>
+              <w:rPr>
+                <w:rFonts w:ascii="Cambria Math" w:eastAsiaTheme="minorEastAsia" w:hAnsi="Cambria Math"/>
+                <w:b/>
+                <w:bCs/>
+                <w:i/>
+              </w:rPr>
+            </m:ctrlPr>
+          </m:dPr>
+          <m:e>
+            <m:r>
+              <m:rPr>
+                <m:sty m:val="bi"/>
+              </m:rPr>
+              <w:rPr>
+                <w:rFonts w:ascii="Cambria Math" w:eastAsiaTheme="minorEastAsia" w:hAnsi="Cambria Math"/>
+              </w:rPr>
+              <m:t>cidades</m:t>
+            </m:r>
+          </m:e>
+        </m:d>
+        <m:r>
+          <m:rPr>
+            <m:sty m:val="bi"/>
+          </m:rPr>
+          <w:rPr>
+            <w:rFonts w:ascii="Cambria Math" w:eastAsiaTheme="minorEastAsia" w:hAnsi="Cambria Math"/>
+          </w:rPr>
+          <m:t>*V(portos</m:t>
+        </m:r>
+        <m:r>
+          <m:rPr>
+            <m:sty m:val="bi"/>
+          </m:rPr>
+          <w:rPr>
+            <w:rFonts w:ascii="Cambria Math" w:eastAsiaTheme="minorEastAsia" w:hAnsi="Cambria Math"/>
+          </w:rPr>
+          <m:t xml:space="preserve"> de um país</m:t>
+        </m:r>
+        <m:r>
+          <m:rPr>
+            <m:sty m:val="bi"/>
+          </m:rPr>
+          <w:rPr>
+            <w:rFonts w:ascii="Cambria Math" w:eastAsiaTheme="minorEastAsia" w:hAnsi="Cambria Math"/>
+          </w:rPr>
+          <m:t>)</m:t>
+        </m:r>
+      </m:oMath>
+      <w:r>
+        <w:rPr>
+          <w:rFonts w:eastAsiaTheme="minorEastAsia"/>
+          <w:b/>
+          <w:bCs/>
+        </w:rPr>
+        <w:t>.</w:t>
+      </w:r>
+    </w:p>
+    <w:p>
+      <w:pPr>
+        <w:rPr>
+          <w:rFonts w:eastAsiaTheme="minorEastAsia"/>
+          <w:b/>
+          <w:bCs/>
+        </w:rPr>
+      </w:pPr>
+      <w:r>
+        <w:rPr>
+          <w:rFonts w:eastAsiaTheme="minorEastAsia"/>
+        </w:rPr>
+        <w:t xml:space="preserve">Antes de finalizar as últimas conexões fazemos a ligação de todos os portos de um país. Em que para cada porto presente no grafo, verificamos uma lista de portos do país. A não ser que os portos sejam o mesmo criamos a ligação. A </w:t>
+      </w:r>
+      <w:r>
+        <w:rPr>
+          <w:rFonts w:eastAsiaTheme="minorEastAsia"/>
+          <w:b/>
+          <w:bCs/>
+        </w:rPr>
+        <w:t>complexidade</w:t>
+      </w:r>
+      <w:r>
+        <w:rPr>
+          <w:rFonts w:eastAsiaTheme="minorEastAsia"/>
+        </w:rPr>
+        <w:t xml:space="preserve"> é </w:t>
+      </w:r>
+      <m:oMath>
+        <m:r>
+          <m:rPr>
+            <m:sty m:val="bi"/>
+          </m:rPr>
+          <w:rPr>
+            <w:rFonts w:ascii="Cambria Math" w:eastAsiaTheme="minorEastAsia" w:hAnsi="Cambria Math"/>
+          </w:rPr>
+          <m:t>V</m:t>
+        </m:r>
+        <m:d>
+          <m:dPr>
+            <m:ctrlPr>
+              <w:rPr>
+                <w:rFonts w:ascii="Cambria Math" w:eastAsiaTheme="minorEastAsia" w:hAnsi="Cambria Math"/>
+                <w:b/>
+                <w:bCs/>
+                <w:i/>
+              </w:rPr>
+            </m:ctrlPr>
+          </m:dPr>
+          <m:e>
+            <m:r>
+              <m:rPr>
+                <m:sty m:val="bi"/>
+              </m:rPr>
+              <w:rPr>
+                <w:rFonts w:ascii="Cambria Math" w:eastAsiaTheme="minorEastAsia" w:hAnsi="Cambria Math"/>
+              </w:rPr>
+              <m:t>portos</m:t>
+            </m:r>
+          </m:e>
+        </m:d>
+        <m:r>
+          <m:rPr>
+            <m:sty m:val="bi"/>
+          </m:rPr>
+          <w:rPr>
+            <w:rFonts w:ascii="Cambria Math" w:eastAsiaTheme="minorEastAsia" w:hAnsi="Cambria Math"/>
+          </w:rPr>
+          <m:t>*V(portos de um país)</m:t>
+        </m:r>
+      </m:oMath>
+      <w:r>
+        <w:rPr>
+          <w:rFonts w:eastAsiaTheme="minorEastAsia"/>
+          <w:b/>
+          <w:bCs/>
+        </w:rPr>
+        <w:t>.</w:t>
+      </w:r>
+    </w:p>
+    <w:p>
+      <w:pPr>
+        <w:rPr>
+          <w:rFonts w:eastAsiaTheme="minorEastAsia"/>
+          <w:b/>
+          <w:bCs/>
+        </w:rPr>
+      </w:pPr>
+      <w:r>
+        <w:rPr>
+          <w:rFonts w:eastAsiaTheme="minorEastAsia"/>
+        </w:rPr>
+        <w:t xml:space="preserve">Para finalizar adicionamos </w:t>
+      </w:r>
+      <w:proofErr w:type="gramStart"/>
+      <w:r>
+        <w:rPr>
+          <w:rFonts w:eastAsiaTheme="minorEastAsia"/>
+        </w:rPr>
+        <w:t>as n</w:t>
+      </w:r>
+      <w:proofErr w:type="gramEnd"/>
+      <w:r>
+        <w:rPr>
+          <w:rFonts w:eastAsiaTheme="minorEastAsia"/>
+        </w:rPr>
+        <w:t xml:space="preserve"> ligações a portos de outros países a cada Porto. Para isso utilizamos o método semelhante ao </w:t>
+      </w:r>
+      <w:proofErr w:type="spellStart"/>
+      <w:r>
+        <w:rPr>
+          <w:rFonts w:eastAsiaTheme="minorEastAsia"/>
+        </w:rPr>
+        <w:t>Floyd-Warshall</w:t>
+      </w:r>
+      <w:proofErr w:type="spellEnd"/>
+      <w:r>
+        <w:rPr>
+          <w:rFonts w:eastAsiaTheme="minorEastAsia"/>
+        </w:rPr>
+        <w:t xml:space="preserve">. Primeiramente criamos uma lista de portos do grafo. De seguida com a distância entre portos e os portos criamos um grafo auxiliar com as distâncias entre portos </w:t>
+      </w:r>
+      <w:r>
+        <w:rPr>
+          <w:rFonts w:eastAsiaTheme="minorEastAsia"/>
+        </w:rPr>
+        <w:t xml:space="preserve">que não tenham no grafo principal ligação. De seguida com a ajuda deste grafo auxiliar vamos saber quais os portos mais próximos e adicionar um a um aumentando de arestas até n dos dois vértices. Este algoritmo tem </w:t>
+      </w:r>
+      <w:r>
+        <w:rPr>
+          <w:rFonts w:eastAsiaTheme="minorEastAsia"/>
+          <w:b/>
+          <w:bCs/>
+        </w:rPr>
+        <w:t>complexidade</w:t>
+      </w:r>
+      <w:r>
+        <w:rPr>
+          <w:rFonts w:eastAsiaTheme="minorEastAsia"/>
+          <w:b/>
+          <w:bCs/>
+        </w:rPr>
+        <w:t>:</w:t>
+      </w:r>
+      <w:r>
+        <w:rPr>
+          <w:rFonts w:eastAsiaTheme="minorEastAsia"/>
+          <w:b/>
+          <w:bCs/>
+        </w:rPr>
+        <w:br/>
+      </w:r>
+      <m:oMathPara>
+        <m:oMath>
+          <m:r>
+            <w:rPr>
+              <w:rFonts w:ascii="Cambria Math" w:eastAsiaTheme="minorEastAsia" w:hAnsi="Cambria Math"/>
+            </w:rPr>
+            <m:t>V</m:t>
+          </m:r>
+          <m:d>
+            <m:dPr>
+              <m:ctrlPr>
+                <w:rPr>
+                  <w:rFonts w:ascii="Cambria Math" w:eastAsiaTheme="minorEastAsia" w:hAnsi="Cambria Math"/>
+                  <w:i/>
+                </w:rPr>
+              </m:ctrlPr>
+            </m:dPr>
+            <m:e>
+              <m:r>
+                <w:rPr>
+                  <w:rFonts w:ascii="Cambria Math" w:eastAsiaTheme="minorEastAsia" w:hAnsi="Cambria Math"/>
+                </w:rPr>
+                <m:t>portos</m:t>
+              </m:r>
+            </m:e>
+          </m:d>
+          <m:r>
+            <w:rPr>
+              <w:rFonts w:ascii="Cambria Math" w:eastAsiaTheme="minorEastAsia" w:hAnsi="Cambria Math"/>
+            </w:rPr>
+            <m:t>+V</m:t>
+          </m:r>
+          <m:d>
+            <m:dPr>
+              <m:ctrlPr>
+                <w:rPr>
+                  <w:rFonts w:ascii="Cambria Math" w:eastAsiaTheme="minorEastAsia" w:hAnsi="Cambria Math"/>
+                  <w:i/>
+                </w:rPr>
+              </m:ctrlPr>
+            </m:dPr>
+            <m:e>
+              <m:r>
+                <w:rPr>
+                  <w:rFonts w:ascii="Cambria Math" w:eastAsiaTheme="minorEastAsia" w:hAnsi="Cambria Math"/>
+                </w:rPr>
+                <m:t>portos</m:t>
+              </m:r>
+            </m:e>
+          </m:d>
+          <m:r>
+            <w:rPr>
+              <w:rFonts w:ascii="Cambria Math" w:eastAsiaTheme="minorEastAsia" w:hAnsi="Cambria Math"/>
+            </w:rPr>
+            <m:t>*V</m:t>
+          </m:r>
+          <m:d>
+            <m:dPr>
+              <m:ctrlPr>
+                <w:rPr>
+                  <w:rFonts w:ascii="Cambria Math" w:eastAsiaTheme="minorEastAsia" w:hAnsi="Cambria Math"/>
+                  <w:i/>
+                </w:rPr>
+              </m:ctrlPr>
+            </m:dPr>
+            <m:e>
+              <m:r>
+                <w:rPr>
+                  <w:rFonts w:ascii="Cambria Math" w:eastAsiaTheme="minorEastAsia" w:hAnsi="Cambria Math"/>
+                </w:rPr>
+                <m:t>portos</m:t>
+              </m:r>
+            </m:e>
+          </m:d>
+          <m:r>
+            <w:rPr>
+              <w:rFonts w:ascii="Cambria Math" w:eastAsiaTheme="minorEastAsia" w:hAnsi="Cambria Math"/>
+            </w:rPr>
+            <m:t>+V</m:t>
+          </m:r>
+          <m:d>
+            <m:dPr>
+              <m:ctrlPr>
+                <w:rPr>
+                  <w:rFonts w:ascii="Cambria Math" w:eastAsiaTheme="minorEastAsia" w:hAnsi="Cambria Math"/>
+                  <w:i/>
+                </w:rPr>
+              </m:ctrlPr>
+            </m:dPr>
+            <m:e>
+              <m:r>
+                <w:rPr>
+                  <w:rFonts w:ascii="Cambria Math" w:eastAsiaTheme="minorEastAsia" w:hAnsi="Cambria Math"/>
+                </w:rPr>
+                <m:t>portos</m:t>
+              </m:r>
+            </m:e>
+          </m:d>
+          <m:r>
+            <w:rPr>
+              <w:rFonts w:ascii="Cambria Math" w:eastAsiaTheme="minorEastAsia" w:hAnsi="Cambria Math"/>
+            </w:rPr>
+            <m:t>+V</m:t>
+          </m:r>
+          <m:d>
+            <m:dPr>
+              <m:ctrlPr>
+                <w:rPr>
+                  <w:rFonts w:ascii="Cambria Math" w:eastAsiaTheme="minorEastAsia" w:hAnsi="Cambria Math"/>
+                  <w:i/>
+                </w:rPr>
+              </m:ctrlPr>
+            </m:dPr>
+            <m:e>
+              <m:r>
+                <w:rPr>
+                  <w:rFonts w:ascii="Cambria Math" w:eastAsiaTheme="minorEastAsia" w:hAnsi="Cambria Math"/>
+                </w:rPr>
+                <m:t>portos</m:t>
+              </m:r>
+            </m:e>
+          </m:d>
+          <m:r>
+            <w:rPr>
+              <w:rFonts w:ascii="Cambria Math" w:eastAsiaTheme="minorEastAsia" w:hAnsi="Cambria Math"/>
+            </w:rPr>
+            <m:t>*E</m:t>
+          </m:r>
+          <m:d>
+            <m:dPr>
+              <m:ctrlPr>
+                <w:rPr>
+                  <w:rFonts w:ascii="Cambria Math" w:eastAsiaTheme="minorEastAsia" w:hAnsi="Cambria Math"/>
+                  <w:i/>
+                </w:rPr>
+              </m:ctrlPr>
+            </m:dPr>
+            <m:e>
+              <m:r>
+                <w:rPr>
+                  <w:rFonts w:ascii="Cambria Math" w:eastAsiaTheme="minorEastAsia" w:hAnsi="Cambria Math"/>
+                </w:rPr>
+                <m:t>porto</m:t>
+              </m:r>
+            </m:e>
+          </m:d>
+          <m:r>
+            <w:rPr>
+              <w:rFonts w:ascii="Cambria Math" w:eastAsiaTheme="minorEastAsia" w:hAnsi="Cambria Math"/>
+            </w:rPr>
+            <m:t>=V</m:t>
+          </m:r>
+          <m:d>
+            <m:dPr>
+              <m:ctrlPr>
+                <w:rPr>
+                  <w:rFonts w:ascii="Cambria Math" w:eastAsiaTheme="minorEastAsia" w:hAnsi="Cambria Math"/>
+                  <w:i/>
+                </w:rPr>
+              </m:ctrlPr>
+            </m:dPr>
+            <m:e>
+              <m:r>
+                <w:rPr>
+                  <w:rFonts w:ascii="Cambria Math" w:eastAsiaTheme="minorEastAsia" w:hAnsi="Cambria Math"/>
+                </w:rPr>
+                <m:t>portos</m:t>
+              </m:r>
+            </m:e>
+          </m:d>
+          <m:r>
+            <w:rPr>
+              <w:rFonts w:ascii="Cambria Math" w:eastAsiaTheme="minorEastAsia" w:hAnsi="Cambria Math"/>
+            </w:rPr>
+            <m:t>*</m:t>
+          </m:r>
+          <m:d>
+            <m:dPr>
+              <m:ctrlPr>
+                <w:rPr>
+                  <w:rFonts w:ascii="Cambria Math" w:eastAsiaTheme="minorEastAsia" w:hAnsi="Cambria Math"/>
+                  <w:i/>
+                </w:rPr>
+              </m:ctrlPr>
+            </m:dPr>
+            <m:e>
+              <m:r>
+                <w:rPr>
+                  <w:rFonts w:ascii="Cambria Math" w:eastAsiaTheme="minorEastAsia" w:hAnsi="Cambria Math"/>
+                </w:rPr>
+                <m:t>1+V</m:t>
+              </m:r>
+              <m:d>
+                <m:dPr>
+                  <m:ctrlPr>
+                    <w:rPr>
+                      <w:rFonts w:ascii="Cambria Math" w:eastAsiaTheme="minorEastAsia" w:hAnsi="Cambria Math"/>
+                      <w:i/>
+                    </w:rPr>
+                  </m:ctrlPr>
+                </m:dPr>
+                <m:e>
+                  <m:r>
+                    <w:rPr>
+                      <w:rFonts w:ascii="Cambria Math" w:eastAsiaTheme="minorEastAsia" w:hAnsi="Cambria Math"/>
+                    </w:rPr>
+                    <m:t>portos</m:t>
+                  </m:r>
+                </m:e>
+              </m:d>
+              <m:r>
+                <w:rPr>
+                  <w:rFonts w:ascii="Cambria Math" w:eastAsiaTheme="minorEastAsia" w:hAnsi="Cambria Math"/>
+                </w:rPr>
+                <m:t>+1+E</m:t>
+              </m:r>
+              <m:d>
+                <m:dPr>
+                  <m:ctrlPr>
+                    <w:rPr>
+                      <w:rFonts w:ascii="Cambria Math" w:eastAsiaTheme="minorEastAsia" w:hAnsi="Cambria Math"/>
+                      <w:i/>
+                    </w:rPr>
+                  </m:ctrlPr>
+                </m:dPr>
+                <m:e>
+                  <m:r>
+                    <w:rPr>
+                      <w:rFonts w:ascii="Cambria Math" w:eastAsiaTheme="minorEastAsia" w:hAnsi="Cambria Math"/>
+                    </w:rPr>
+                    <m:t>porto</m:t>
+                  </m:r>
+                </m:e>
+              </m:d>
+            </m:e>
+          </m:d>
+          <m:r>
+            <w:rPr>
+              <w:rFonts w:ascii="Cambria Math" w:eastAsiaTheme="minorEastAsia" w:hAnsi="Cambria Math"/>
+            </w:rPr>
+            <m:t xml:space="preserve">= </m:t>
+          </m:r>
+          <m:r>
+            <m:rPr>
+              <m:sty m:val="bi"/>
+            </m:rPr>
+            <w:rPr>
+              <w:rFonts w:ascii="Cambria Math" w:eastAsiaTheme="minorEastAsia" w:hAnsi="Cambria Math"/>
+            </w:rPr>
+            <m:t>V</m:t>
+          </m:r>
+          <m:d>
+            <m:dPr>
+              <m:ctrlPr>
+                <w:rPr>
+                  <w:rFonts w:ascii="Cambria Math" w:eastAsiaTheme="minorEastAsia" w:hAnsi="Cambria Math"/>
+                  <w:b/>
+                  <w:bCs/>
+                  <w:i/>
+                </w:rPr>
+              </m:ctrlPr>
+            </m:dPr>
+            <m:e>
+              <m:r>
+                <m:rPr>
+                  <m:sty m:val="bi"/>
+                </m:rPr>
+                <w:rPr>
+                  <w:rFonts w:ascii="Cambria Math" w:eastAsiaTheme="minorEastAsia" w:hAnsi="Cambria Math"/>
+                </w:rPr>
+                <m:t>portos</m:t>
+              </m:r>
+            </m:e>
+          </m:d>
+          <m:r>
+            <m:rPr>
+              <m:sty m:val="bi"/>
+            </m:rPr>
+            <w:rPr>
+              <w:rFonts w:ascii="Cambria Math" w:eastAsiaTheme="minorEastAsia" w:hAnsi="Cambria Math"/>
+            </w:rPr>
+            <m:t>*(2+V</m:t>
+          </m:r>
+          <m:d>
+            <m:dPr>
+              <m:ctrlPr>
+                <w:rPr>
+                  <w:rFonts w:ascii="Cambria Math" w:eastAsiaTheme="minorEastAsia" w:hAnsi="Cambria Math"/>
+                  <w:b/>
+                  <w:bCs/>
+                  <w:i/>
+                </w:rPr>
+              </m:ctrlPr>
+            </m:dPr>
+            <m:e>
+              <m:r>
+                <m:rPr>
+                  <m:sty m:val="bi"/>
+                </m:rPr>
+                <w:rPr>
+                  <w:rFonts w:ascii="Cambria Math" w:eastAsiaTheme="minorEastAsia" w:hAnsi="Cambria Math"/>
+                </w:rPr>
+                <m:t>portos</m:t>
+              </m:r>
+            </m:e>
+          </m:d>
+          <m:r>
+            <m:rPr>
+              <m:sty m:val="bi"/>
+            </m:rPr>
+            <w:rPr>
+              <w:rFonts w:ascii="Cambria Math" w:eastAsiaTheme="minorEastAsia" w:hAnsi="Cambria Math"/>
+            </w:rPr>
+            <m:t>+E</m:t>
+          </m:r>
+          <m:d>
+            <m:dPr>
+              <m:ctrlPr>
+                <w:rPr>
+                  <w:rFonts w:ascii="Cambria Math" w:eastAsiaTheme="minorEastAsia" w:hAnsi="Cambria Math"/>
+                  <w:b/>
+                  <w:bCs/>
+                  <w:i/>
+                </w:rPr>
+              </m:ctrlPr>
+            </m:dPr>
+            <m:e>
+              <m:r>
+                <m:rPr>
+                  <m:sty m:val="bi"/>
+                </m:rPr>
+                <w:rPr>
+                  <w:rFonts w:ascii="Cambria Math" w:eastAsiaTheme="minorEastAsia" w:hAnsi="Cambria Math"/>
+                </w:rPr>
+                <m:t>porto</m:t>
+              </m:r>
+            </m:e>
+          </m:d>
+          <m:r>
+            <m:rPr>
+              <m:sty m:val="bi"/>
+            </m:rPr>
+            <w:rPr>
+              <w:rFonts w:ascii="Cambria Math" w:eastAsiaTheme="minorEastAsia" w:hAnsi="Cambria Math"/>
+            </w:rPr>
+            <m:t>)</m:t>
+          </m:r>
+        </m:oMath>
+      </m:oMathPara>
+    </w:p>
+    <w:p>
+      <w:pPr>
+        <w:rPr>
+          <w:rFonts w:eastAsiaTheme="minorEastAsia"/>
+          <w:b/>
+          <w:bCs/>
+        </w:rPr>
+      </w:pPr>
+      <w:r>
+        <w:rPr>
+          <w:rFonts w:eastAsiaTheme="minorEastAsia"/>
+          <w:b/>
+          <w:bCs/>
+        </w:rPr>
+        <w:t>Sendo assim US tem complexidade de:</w:t>
+      </w:r>
+    </w:p>
+    <w:p>
+      <w:pPr>
+        <w:rPr>
+          <w:rFonts w:eastAsiaTheme="minorEastAsia"/>
+          <w:b/>
+          <w:bCs/>
+        </w:rPr>
+      </w:pPr>
+      <m:oMathPara>
+        <m:oMath>
+          <m:r>
+            <w:rPr>
+              <w:rFonts w:ascii="Cambria Math" w:hAnsi="Cambria Math"/>
+            </w:rPr>
+            <m:t>V*</m:t>
+          </m:r>
+          <m:sSup>
+            <m:sSupPr>
+              <m:ctrlPr>
+                <w:rPr>
+                  <w:rFonts w:ascii="Cambria Math" w:hAnsi="Cambria Math"/>
+                  <w:i/>
+                </w:rPr>
+              </m:ctrlPr>
+            </m:sSupPr>
+            <m:e>
+              <m:r>
+                <w:rPr>
+                  <w:rFonts w:ascii="Cambria Math" w:hAnsi="Cambria Math"/>
+                </w:rPr>
+                <m:t>V</m:t>
+              </m:r>
+            </m:e>
+            <m:sup>
+              <m:r>
+                <w:rPr>
+                  <w:rFonts w:ascii="Cambria Math" w:hAnsi="Cambria Math"/>
+                </w:rPr>
+                <m:t>2</m:t>
+              </m:r>
+            </m:sup>
+          </m:sSup>
+          <m:r>
+            <w:rPr>
+              <w:rFonts w:ascii="Cambria Math" w:eastAsiaTheme="minorEastAsia" w:hAnsi="Cambria Math"/>
+            </w:rPr>
+            <m:t>+k*l+V</m:t>
+          </m:r>
+          <m:d>
+            <m:dPr>
+              <m:ctrlPr>
+                <w:rPr>
+                  <w:rFonts w:ascii="Cambria Math" w:eastAsiaTheme="minorEastAsia" w:hAnsi="Cambria Math"/>
+                  <w:i/>
+                </w:rPr>
+              </m:ctrlPr>
+            </m:dPr>
+            <m:e>
+              <m:r>
+                <w:rPr>
+                  <w:rFonts w:ascii="Cambria Math" w:eastAsiaTheme="minorEastAsia" w:hAnsi="Cambria Math"/>
+                </w:rPr>
+                <m:t>cidades</m:t>
+              </m:r>
+            </m:e>
+          </m:d>
+          <m:r>
+            <w:rPr>
+              <w:rFonts w:ascii="Cambria Math" w:eastAsiaTheme="minorEastAsia" w:hAnsi="Cambria Math"/>
+            </w:rPr>
+            <m:t>*V</m:t>
+          </m:r>
+          <m:d>
+            <m:dPr>
+              <m:ctrlPr>
+                <w:rPr>
+                  <w:rFonts w:ascii="Cambria Math" w:eastAsiaTheme="minorEastAsia" w:hAnsi="Cambria Math"/>
+                  <w:i/>
+                </w:rPr>
+              </m:ctrlPr>
+            </m:dPr>
+            <m:e>
+              <m:r>
+                <w:rPr>
+                  <w:rFonts w:ascii="Cambria Math" w:eastAsiaTheme="minorEastAsia" w:hAnsi="Cambria Math"/>
+                </w:rPr>
+                <m:t>portos de um país</m:t>
+              </m:r>
+            </m:e>
+          </m:d>
+          <m:r>
+            <w:rPr>
+              <w:rFonts w:ascii="Cambria Math" w:eastAsiaTheme="minorEastAsia" w:hAnsi="Cambria Math"/>
+            </w:rPr>
+            <m:t>+V</m:t>
+          </m:r>
+          <m:d>
+            <m:dPr>
+              <m:ctrlPr>
+                <w:rPr>
+                  <w:rFonts w:ascii="Cambria Math" w:eastAsiaTheme="minorEastAsia" w:hAnsi="Cambria Math"/>
+                  <w:i/>
+                </w:rPr>
+              </m:ctrlPr>
+            </m:dPr>
+            <m:e>
+              <m:r>
+                <w:rPr>
+                  <w:rFonts w:ascii="Cambria Math" w:eastAsiaTheme="minorEastAsia" w:hAnsi="Cambria Math"/>
+                </w:rPr>
+                <m:t>portos</m:t>
+              </m:r>
+            </m:e>
+          </m:d>
+          <m:r>
+            <w:rPr>
+              <w:rFonts w:ascii="Cambria Math" w:eastAsiaTheme="minorEastAsia" w:hAnsi="Cambria Math"/>
+            </w:rPr>
+            <m:t>*V</m:t>
+          </m:r>
+          <m:d>
+            <m:dPr>
+              <m:ctrlPr>
+                <w:rPr>
+                  <w:rFonts w:ascii="Cambria Math" w:eastAsiaTheme="minorEastAsia" w:hAnsi="Cambria Math"/>
+                  <w:i/>
+                </w:rPr>
+              </m:ctrlPr>
+            </m:dPr>
+            <m:e>
+              <m:r>
+                <w:rPr>
+                  <w:rFonts w:ascii="Cambria Math" w:eastAsiaTheme="minorEastAsia" w:hAnsi="Cambria Math"/>
+                </w:rPr>
+                <m:t>portos de um país</m:t>
+              </m:r>
+            </m:e>
+          </m:d>
+          <m:r>
+            <w:rPr>
+              <w:rFonts w:ascii="Cambria Math" w:eastAsiaTheme="minorEastAsia" w:hAnsi="Cambria Math"/>
+            </w:rPr>
+            <m:t>+V</m:t>
+          </m:r>
+          <m:d>
+            <m:dPr>
+              <m:ctrlPr>
+                <w:rPr>
+                  <w:rFonts w:ascii="Cambria Math" w:eastAsiaTheme="minorEastAsia" w:hAnsi="Cambria Math"/>
+                  <w:i/>
+                </w:rPr>
+              </m:ctrlPr>
+            </m:dPr>
+            <m:e>
+              <m:r>
+                <w:rPr>
+                  <w:rFonts w:ascii="Cambria Math" w:eastAsiaTheme="minorEastAsia" w:hAnsi="Cambria Math"/>
+                </w:rPr>
+                <m:t>portos</m:t>
+              </m:r>
+            </m:e>
+          </m:d>
+          <m:r>
+            <w:rPr>
+              <w:rFonts w:ascii="Cambria Math" w:eastAsiaTheme="minorEastAsia" w:hAnsi="Cambria Math"/>
+            </w:rPr>
+            <m:t>*</m:t>
+          </m:r>
+          <m:d>
+            <m:dPr>
+              <m:ctrlPr>
+                <w:rPr>
+                  <w:rFonts w:ascii="Cambria Math" w:eastAsiaTheme="minorEastAsia" w:hAnsi="Cambria Math"/>
+                  <w:i/>
+                </w:rPr>
+              </m:ctrlPr>
+            </m:dPr>
+            <m:e>
+              <m:r>
+                <w:rPr>
+                  <w:rFonts w:ascii="Cambria Math" w:eastAsiaTheme="minorEastAsia" w:hAnsi="Cambria Math"/>
+                </w:rPr>
+                <m:t>2+V</m:t>
+              </m:r>
+              <m:d>
+                <m:dPr>
+                  <m:ctrlPr>
+                    <w:rPr>
+                      <w:rFonts w:ascii="Cambria Math" w:eastAsiaTheme="minorEastAsia" w:hAnsi="Cambria Math"/>
+                      <w:i/>
+                    </w:rPr>
+                  </m:ctrlPr>
+                </m:dPr>
+                <m:e>
+                  <m:r>
+                    <w:rPr>
+                      <w:rFonts w:ascii="Cambria Math" w:eastAsiaTheme="minorEastAsia" w:hAnsi="Cambria Math"/>
+                    </w:rPr>
+                    <m:t>portos</m:t>
+                  </m:r>
+                </m:e>
+              </m:d>
+              <m:r>
+                <w:rPr>
+                  <w:rFonts w:ascii="Cambria Math" w:eastAsiaTheme="minorEastAsia" w:hAnsi="Cambria Math"/>
+                </w:rPr>
+                <m:t>+E</m:t>
+              </m:r>
+              <m:d>
+                <m:dPr>
+                  <m:ctrlPr>
+                    <w:rPr>
+                      <w:rFonts w:ascii="Cambria Math" w:eastAsiaTheme="minorEastAsia" w:hAnsi="Cambria Math"/>
+                      <w:i/>
+                    </w:rPr>
+                  </m:ctrlPr>
+                </m:dPr>
+                <m:e>
+                  <m:r>
+                    <w:rPr>
+                      <w:rFonts w:ascii="Cambria Math" w:eastAsiaTheme="minorEastAsia" w:hAnsi="Cambria Math"/>
+                    </w:rPr>
+                    <m:t>portos</m:t>
+                  </m:r>
+                </m:e>
+              </m:d>
+            </m:e>
+          </m:d>
+          <m:r>
+            <w:rPr>
+              <w:rFonts w:ascii="Cambria Math" w:eastAsiaTheme="minorEastAsia" w:hAnsi="Cambria Math"/>
+            </w:rPr>
+            <m:t>=</m:t>
+          </m:r>
+          <m:sSup>
+            <m:sSupPr>
+              <m:ctrlPr>
+                <w:rPr>
+                  <w:rFonts w:ascii="Cambria Math" w:eastAsiaTheme="minorEastAsia" w:hAnsi="Cambria Math"/>
+                  <w:i/>
+                </w:rPr>
+              </m:ctrlPr>
+            </m:sSupPr>
+            <m:e>
+              <m:r>
+                <w:rPr>
+                  <w:rFonts w:ascii="Cambria Math" w:eastAsiaTheme="minorEastAsia" w:hAnsi="Cambria Math"/>
+                </w:rPr>
+                <m:t>V</m:t>
+              </m:r>
+            </m:e>
+            <m:sup>
+              <m:r>
+                <w:rPr>
+                  <w:rFonts w:ascii="Cambria Math" w:eastAsiaTheme="minorEastAsia" w:hAnsi="Cambria Math"/>
+                </w:rPr>
+                <m:t xml:space="preserve">3 </m:t>
+              </m:r>
+            </m:sup>
+          </m:sSup>
+          <m:r>
+            <w:rPr>
+              <w:rFonts w:ascii="Cambria Math" w:eastAsiaTheme="minorEastAsia" w:hAnsi="Cambria Math"/>
+            </w:rPr>
+            <m:t>+k*l+Vc*Pp+Vp*Pp+Vp*</m:t>
+          </m:r>
+          <m:d>
+            <m:dPr>
+              <m:ctrlPr>
+                <w:rPr>
+                  <w:rFonts w:ascii="Cambria Math" w:eastAsiaTheme="minorEastAsia" w:hAnsi="Cambria Math"/>
+                  <w:i/>
+                </w:rPr>
+              </m:ctrlPr>
+            </m:dPr>
+            <m:e>
+              <m:r>
+                <w:rPr>
+                  <w:rFonts w:ascii="Cambria Math" w:eastAsiaTheme="minorEastAsia" w:hAnsi="Cambria Math"/>
+                </w:rPr>
+                <m:t>2+Vp+Ep</m:t>
+              </m:r>
+            </m:e>
+          </m:d>
+          <m:r>
+            <w:rPr>
+              <w:rFonts w:ascii="Cambria Math" w:eastAsiaTheme="minorEastAsia" w:hAnsi="Cambria Math"/>
+            </w:rPr>
+            <m:t>=</m:t>
+          </m:r>
+          <m:sSup>
+            <m:sSupPr>
+              <m:ctrlPr>
+                <w:rPr>
+                  <w:rFonts w:ascii="Cambria Math" w:eastAsiaTheme="minorEastAsia" w:hAnsi="Cambria Math"/>
+                  <w:b/>
+                  <w:bCs/>
+                  <w:i/>
+                </w:rPr>
+              </m:ctrlPr>
+            </m:sSupPr>
+            <m:e>
+              <m:r>
+                <m:rPr>
+                  <m:sty m:val="bi"/>
+                </m:rPr>
+                <w:rPr>
+                  <w:rFonts w:ascii="Cambria Math" w:eastAsiaTheme="minorEastAsia" w:hAnsi="Cambria Math"/>
+                </w:rPr>
+                <m:t>V</m:t>
+              </m:r>
+            </m:e>
+            <m:sup>
+              <m:r>
+                <m:rPr>
+                  <m:sty m:val="bi"/>
+                </m:rPr>
+                <w:rPr>
+                  <w:rFonts w:ascii="Cambria Math" w:eastAsiaTheme="minorEastAsia" w:hAnsi="Cambria Math"/>
+                </w:rPr>
+                <m:t>3</m:t>
+              </m:r>
+            </m:sup>
+          </m:sSup>
+          <m:r>
+            <m:rPr>
+              <m:sty m:val="bi"/>
+            </m:rPr>
+            <w:rPr>
+              <w:rFonts w:ascii="Cambria Math" w:eastAsiaTheme="minorEastAsia" w:hAnsi="Cambria Math"/>
+            </w:rPr>
+            <m:t>+Vp</m:t>
+          </m:r>
+          <m:d>
+            <m:dPr>
+              <m:ctrlPr>
+                <w:rPr>
+                  <w:rFonts w:ascii="Cambria Math" w:eastAsiaTheme="minorEastAsia" w:hAnsi="Cambria Math"/>
+                  <w:b/>
+                  <w:bCs/>
+                  <w:i/>
+                </w:rPr>
+              </m:ctrlPr>
+            </m:dPr>
+            <m:e>
+              <m:r>
+                <m:rPr>
+                  <m:sty m:val="bi"/>
+                </m:rPr>
+                <w:rPr>
+                  <w:rFonts w:ascii="Cambria Math" w:eastAsiaTheme="minorEastAsia" w:hAnsi="Cambria Math"/>
+                </w:rPr>
+                <m:t>Pp+2+Vp+Ep</m:t>
+              </m:r>
+            </m:e>
+          </m:d>
+          <m:r>
+            <m:rPr>
+              <m:sty m:val="bi"/>
+            </m:rPr>
+            <w:rPr>
+              <w:rFonts w:ascii="Cambria Math" w:eastAsiaTheme="minorEastAsia" w:hAnsi="Cambria Math"/>
+            </w:rPr>
+            <m:t>+Vc*Pp+k*l</m:t>
+          </m:r>
+        </m:oMath>
+      </m:oMathPara>
+    </w:p>
+    <w:p>
+      <w:pPr>
+        <w:rPr>
+          <w:rFonts w:eastAsiaTheme="minorEastAsia"/>
+        </w:rPr>
+      </w:pPr>
+      <m:oMathPara>
+        <m:oMathParaPr>
+          <m:jc m:val="left"/>
+        </m:oMathParaPr>
+        <m:oMath>
+          <m:r>
+            <w:rPr>
+              <w:rFonts w:ascii="Cambria Math" w:hAnsi="Cambria Math"/>
+            </w:rPr>
+            <m:t>V-Vértices do Grafo</m:t>
+          </m:r>
+          <m:r>
+            <w:rPr>
+              <w:rFonts w:ascii="Cambria Math" w:hAnsi="Cambria Math"/>
+            </w:rPr>
+            <w:br/>
+          </m:r>
+        </m:oMath>
+        <m:oMath>
+          <m:r>
+            <w:rPr>
+              <w:rFonts w:ascii="Cambria Math" w:eastAsiaTheme="minorEastAsia" w:hAnsi="Cambria Math"/>
+            </w:rPr>
+            <m:t>Vp-Vértices que são portos</m:t>
+          </m:r>
+          <m:r>
+            <w:rPr>
+              <w:rFonts w:ascii="Cambria Math" w:eastAsiaTheme="minorEastAsia" w:hAnsi="Cambria Math"/>
+            </w:rPr>
+            <w:br/>
+          </m:r>
+        </m:oMath>
+        <m:oMath>
+          <m:r>
+            <w:rPr>
+              <w:rFonts w:ascii="Cambria Math" w:eastAsiaTheme="minorEastAsia" w:hAnsi="Cambria Math"/>
+            </w:rPr>
+            <m:t>Pp-Vértices que são portos e que são de um País</m:t>
+          </m:r>
+          <m:r>
+            <w:rPr>
+              <w:rFonts w:ascii="Cambria Math" w:eastAsiaTheme="minorEastAsia" w:hAnsi="Cambria Math"/>
+            </w:rPr>
+            <w:br/>
+          </m:r>
+        </m:oMath>
+        <m:oMath>
+          <m:r>
+            <w:rPr>
+              <w:rFonts w:ascii="Cambria Math" w:eastAsiaTheme="minorEastAsia" w:hAnsi="Cambria Math"/>
+            </w:rPr>
+            <m:t>Ep-Arestas de um porto</m:t>
+          </m:r>
+          <m:r>
+            <w:rPr>
+              <w:rFonts w:ascii="Cambria Math" w:eastAsiaTheme="minorEastAsia" w:hAnsi="Cambria Math"/>
+            </w:rPr>
+            <w:br/>
+          </m:r>
+        </m:oMath>
+        <m:oMath>
+          <m:r>
+            <w:rPr>
+              <w:rFonts w:ascii="Cambria Math" w:eastAsiaTheme="minorEastAsia" w:hAnsi="Cambria Math"/>
+            </w:rPr>
+            <m:t>Vc-Vértices que são cidades</m:t>
+          </m:r>
+          <m:r>
+            <w:rPr>
+              <w:rFonts w:ascii="Cambria Math" w:eastAsiaTheme="minorEastAsia" w:hAnsi="Cambria Math"/>
+            </w:rPr>
+            <w:br/>
+          </m:r>
+        </m:oMath>
+        <m:oMath>
+          <m:r>
+            <w:rPr>
+              <w:rFonts w:ascii="Cambria Math" w:eastAsiaTheme="minorEastAsia" w:hAnsi="Cambria Math"/>
+            </w:rPr>
+            <m:t>k-numero de país que fazem fronteira com outros países</m:t>
+          </m:r>
+          <m:r>
+            <w:rPr>
+              <w:rFonts w:ascii="Cambria Math" w:eastAsiaTheme="minorEastAsia" w:hAnsi="Cambria Math"/>
+            </w:rPr>
+            <w:br/>
+          </m:r>
+        </m:oMath>
+        <m:oMath>
+          <m:r>
+            <w:rPr>
+              <w:rFonts w:ascii="Cambria Math" w:eastAsiaTheme="minorEastAsia" w:hAnsi="Cambria Math"/>
+            </w:rPr>
+            <m:t>l-numero de país que um país pode fazer fronteira</m:t>
+          </m:r>
+        </m:oMath>
+      </m:oMathPara>
+    </w:p>
+    <w:p>
+      <w:pPr>
+        <w:rPr>
+          <w:rFonts w:eastAsiaTheme="minorEastAsia"/>
+        </w:rPr>
+      </w:pPr>
+    </w:p>
+    <w:p>
+      <w:pPr>
+        <w:jc w:val="right"/>
+      </w:pPr>
+      <w:r>
+        <w:rPr>
+          <w:rFonts w:eastAsiaTheme="minorEastAsia"/>
+        </w:rPr>
+        <w:t>Diogo Sá Dias - 1161605</w:t>
+      </w:r>
+    </w:p>
+    <w:p/>
+    <w:p/>
+    <w:p>
+      <w:pPr>
+        <w:pStyle w:val="Ttulo3"/>
+        <w:rPr>
+          <w:shd w:val="clear" w:color="auto" w:fill="FFFFFF"/>
+          <w:lang w:val="en-US"/>
+        </w:rPr>
+      </w:pPr>
+      <w:r>
+        <w:rPr>
+          <w:shd w:val="clear" w:color="auto" w:fill="FFFFFF"/>
+          <w:lang w:val="en-US"/>
+        </w:rPr>
+        <w:t xml:space="preserve">[US302] As a Traffic manager I wish to </w:t>
+      </w:r>
+      <w:proofErr w:type="spellStart"/>
+      <w:r>
+        <w:rPr>
+          <w:shd w:val="clear" w:color="auto" w:fill="FFFFFF"/>
+          <w:lang w:val="en-US"/>
+        </w:rPr>
+        <w:t>colour</w:t>
+      </w:r>
+      <w:proofErr w:type="spellEnd"/>
+      <w:r>
+        <w:rPr>
+          <w:shd w:val="clear" w:color="auto" w:fill="FFFFFF"/>
+          <w:lang w:val="en-US"/>
+        </w:rPr>
+        <w:t xml:space="preserve"> the map using as few </w:t>
+      </w:r>
+      <w:proofErr w:type="spellStart"/>
+      <w:r>
+        <w:rPr>
+          <w:shd w:val="clear" w:color="auto" w:fill="FFFFFF"/>
+          <w:lang w:val="en-US"/>
+        </w:rPr>
+        <w:t>colours</w:t>
+      </w:r>
+      <w:proofErr w:type="spellEnd"/>
+      <w:r>
+        <w:rPr>
+          <w:shd w:val="clear" w:color="auto" w:fill="FFFFFF"/>
+          <w:lang w:val="en-US"/>
+        </w:rPr>
+        <w:t xml:space="preserve"> as possible.</w:t>
+      </w:r>
+    </w:p>
+    <w:p>
+      <w:pPr>
+        <w:rPr>
+          <w:lang w:val="en-US"/>
+        </w:rPr>
+      </w:pPr>
+    </w:p>
+    <w:p>
+      <w:pPr>
+        <w:pStyle w:val="Ttulo3"/>
+      </w:pPr>
+      <w:r>
+        <w:rPr>
+          <w:shd w:val="clear" w:color="auto" w:fill="FFFFFF"/>
+          <w:lang w:val="en-US"/>
+        </w:rPr>
+        <w:lastRenderedPageBreak/>
+        <w:t>[US303] As a Traffic manager I wish to know which places (cities or ports) are closest to all other places (closeness places).</w:t>
+      </w:r>
+    </w:p>
+    <w:p>
+      <w:pPr>
+        <w:rPr>
+          <w:lang w:val="en-US"/>
+        </w:rPr>
+      </w:pPr>
+    </w:p>
     <w:sectPr>
       <w:footerReference w:type="default" r:id="rId11"/>
       <w:pgSz w:w="11906" w:h="16838" w:code="9"/>

</xml_diff>

<commit_message>
LAP22G31-253 #comment complexity done
</commit_message>
<xml_diff>
--- a/docs/Sprint3/Relatório.docx
+++ b/docs/Sprint3/Relatório.docx
@@ -55,7 +55,7 @@
     </w:p>
     <w:p>
       <w:pPr>
-        <w:pStyle w:val="Ttulo"/>
+        <w:pStyle w:val="Title"/>
       </w:pPr>
       <w:r>
         <w:t>Relatório</w:t>
@@ -63,7 +63,7 @@
     </w:p>
     <w:p>
       <w:pPr>
-        <w:pStyle w:val="Subttulo"/>
+        <w:pStyle w:val="Subtitle"/>
       </w:pPr>
       <w:r>
         <w:t>Exposição e Explicação</w:t>
@@ -174,7 +174,7 @@
       <w:sdtContent>
         <w:p>
           <w:pPr>
-            <w:pStyle w:val="Cabealhodondice"/>
+            <w:pStyle w:val="TOCHeading"/>
             <w:rPr>
               <w:lang w:val="pt-PT"/>
             </w:rPr>
@@ -188,7 +188,7 @@
         </w:p>
         <w:p>
           <w:pPr>
-            <w:pStyle w:val="ndice1"/>
+            <w:pStyle w:val="TOC1"/>
             <w:tabs>
               <w:tab w:val="right" w:pos="8296"/>
             </w:tabs>
@@ -211,7 +211,7 @@
           <w:hyperlink w:anchor="_Toc89093577" w:history="1">
             <w:r>
               <w:rPr>
-                <w:rStyle w:val="Hiperligao"/>
+                <w:rStyle w:val="Hyperlink"/>
                 <w:noProof/>
               </w:rPr>
               <w:t>Introdução</w:t>
@@ -268,7 +268,7 @@
         </w:p>
         <w:p>
           <w:pPr>
-            <w:pStyle w:val="ndice1"/>
+            <w:pStyle w:val="TOC1"/>
             <w:tabs>
               <w:tab w:val="right" w:pos="8296"/>
             </w:tabs>
@@ -282,7 +282,7 @@
           <w:hyperlink w:anchor="_Toc89093578" w:history="1">
             <w:r>
               <w:rPr>
-                <w:rStyle w:val="Hiperligao"/>
+                <w:rStyle w:val="Hyperlink"/>
                 <w:noProof/>
               </w:rPr>
               <w:t>Sprint 1</w:t>
@@ -339,7 +339,7 @@
         </w:p>
         <w:p>
           <w:pPr>
-            <w:pStyle w:val="ndice2"/>
+            <w:pStyle w:val="TOC2"/>
             <w:tabs>
               <w:tab w:val="right" w:pos="8296"/>
             </w:tabs>
@@ -353,7 +353,7 @@
           <w:hyperlink w:anchor="_Toc89093579" w:history="1">
             <w:r>
               <w:rPr>
-                <w:rStyle w:val="Hiperligao"/>
+                <w:rStyle w:val="Hyperlink"/>
                 <w:noProof/>
               </w:rPr>
               <w:t>Diagrama de Classes</w:t>
@@ -410,7 +410,7 @@
         </w:p>
         <w:p>
           <w:pPr>
-            <w:pStyle w:val="ndice2"/>
+            <w:pStyle w:val="TOC2"/>
             <w:tabs>
               <w:tab w:val="right" w:pos="8296"/>
             </w:tabs>
@@ -424,7 +424,7 @@
           <w:hyperlink w:anchor="_Toc89093580" w:history="1">
             <w:r>
               <w:rPr>
-                <w:rStyle w:val="Hiperligao"/>
+                <w:rStyle w:val="Hyperlink"/>
                 <w:noProof/>
               </w:rPr>
               <w:t>Análise de Complexidade</w:t>
@@ -481,7 +481,7 @@
         </w:p>
         <w:p>
           <w:pPr>
-            <w:pStyle w:val="ndice1"/>
+            <w:pStyle w:val="TOC1"/>
             <w:tabs>
               <w:tab w:val="right" w:pos="8296"/>
             </w:tabs>
@@ -495,7 +495,7 @@
           <w:hyperlink w:anchor="_Toc89093581" w:history="1">
             <w:r>
               <w:rPr>
-                <w:rStyle w:val="Hiperligao"/>
+                <w:rStyle w:val="Hyperlink"/>
                 <w:noProof/>
               </w:rPr>
               <w:t>Sprint 2</w:t>
@@ -552,7 +552,7 @@
         </w:p>
         <w:p>
           <w:pPr>
-            <w:pStyle w:val="ndice2"/>
+            <w:pStyle w:val="TOC2"/>
             <w:tabs>
               <w:tab w:val="right" w:pos="8296"/>
             </w:tabs>
@@ -566,7 +566,7 @@
           <w:hyperlink w:anchor="_Toc89093582" w:history="1">
             <w:r>
               <w:rPr>
-                <w:rStyle w:val="Hiperligao"/>
+                <w:rStyle w:val="Hyperlink"/>
                 <w:noProof/>
               </w:rPr>
               <w:t>Diagrama de Classes</w:t>
@@ -623,7 +623,7 @@
         </w:p>
         <w:p>
           <w:pPr>
-            <w:pStyle w:val="ndice2"/>
+            <w:pStyle w:val="TOC2"/>
             <w:tabs>
               <w:tab w:val="right" w:pos="8296"/>
             </w:tabs>
@@ -637,7 +637,7 @@
           <w:hyperlink w:anchor="_Toc89093583" w:history="1">
             <w:r>
               <w:rPr>
-                <w:rStyle w:val="Hiperligao"/>
+                <w:rStyle w:val="Hyperlink"/>
                 <w:noProof/>
               </w:rPr>
               <w:t>Análise de Complexidade</w:t>
@@ -694,7 +694,7 @@
         </w:p>
         <w:p>
           <w:pPr>
-            <w:pStyle w:val="ndice3"/>
+            <w:pStyle w:val="TOC3"/>
             <w:tabs>
               <w:tab w:val="right" w:pos="8296"/>
             </w:tabs>
@@ -705,7 +705,7 @@
           <w:hyperlink w:anchor="_Toc89093584" w:history="1">
             <w:r>
               <w:rPr>
-                <w:rStyle w:val="Hiperligao"/>
+                <w:rStyle w:val="Hyperlink"/>
                 <w:noProof/>
                 <w:lang w:val="en-US"/>
               </w:rPr>
@@ -763,7 +763,7 @@
         </w:p>
         <w:p>
           <w:pPr>
-            <w:pStyle w:val="ndice3"/>
+            <w:pStyle w:val="TOC3"/>
             <w:tabs>
               <w:tab w:val="right" w:pos="8296"/>
             </w:tabs>
@@ -774,7 +774,7 @@
           <w:hyperlink w:anchor="_Toc89093585" w:history="1">
             <w:r>
               <w:rPr>
-                <w:rStyle w:val="Hiperligao"/>
+                <w:rStyle w:val="Hyperlink"/>
                 <w:noProof/>
                 <w:lang w:val="en-US"/>
               </w:rPr>
@@ -849,7 +849,7 @@
     </w:p>
     <w:p>
       <w:pPr>
-        <w:pStyle w:val="Ttulo1"/>
+        <w:pStyle w:val="Heading1"/>
       </w:pPr>
       <w:bookmarkStart w:id="0" w:name="_Toc89093577"/>
       <w:r>
@@ -973,7 +973,7 @@
     </w:p>
     <w:p>
       <w:pPr>
-        <w:pStyle w:val="Ttulo1"/>
+        <w:pStyle w:val="Heading1"/>
       </w:pPr>
       <w:bookmarkStart w:id="1" w:name="_Toc89093578"/>
       <w:r>
@@ -984,7 +984,7 @@
     </w:p>
     <w:p>
       <w:pPr>
-        <w:pStyle w:val="Ttulo2"/>
+        <w:pStyle w:val="Heading2"/>
       </w:pPr>
       <w:bookmarkStart w:id="2" w:name="_Toc89093579"/>
       <w:r>
@@ -995,7 +995,7 @@
     <w:p/>
     <w:p>
       <w:pPr>
-        <w:pStyle w:val="Ttulo2"/>
+        <w:pStyle w:val="Heading2"/>
       </w:pPr>
       <w:bookmarkStart w:id="3" w:name="_Toc89093580"/>
       <w:r>
@@ -1010,7 +1010,7 @@
     </w:p>
     <w:p>
       <w:pPr>
-        <w:pStyle w:val="Ttulo1"/>
+        <w:pStyle w:val="Heading1"/>
       </w:pPr>
       <w:bookmarkStart w:id="4" w:name="_Toc89093581"/>
       <w:r>
@@ -1021,7 +1021,7 @@
     </w:p>
     <w:p>
       <w:pPr>
-        <w:pStyle w:val="Ttulo2"/>
+        <w:pStyle w:val="Heading2"/>
       </w:pPr>
       <w:bookmarkStart w:id="5" w:name="_Toc89093582"/>
       <w:r>
@@ -1083,7 +1083,7 @@
     <w:p/>
     <w:p>
       <w:pPr>
-        <w:pStyle w:val="Ttulo2"/>
+        <w:pStyle w:val="Heading2"/>
         <w:rPr>
           <w:lang w:val="en-US"/>
         </w:rPr>
@@ -1106,7 +1106,7 @@
     </w:p>
     <w:p>
       <w:pPr>
-        <w:pStyle w:val="Ttulo3"/>
+        <w:pStyle w:val="Heading3"/>
         <w:rPr>
           <w:lang w:val="en-US"/>
         </w:rPr>
@@ -1216,7 +1216,7 @@
     </w:p>
     <w:p>
       <w:pPr>
-        <w:pStyle w:val="Ttulo3"/>
+        <w:pStyle w:val="Heading3"/>
         <w:rPr>
           <w:lang w:val="en-US"/>
         </w:rPr>
@@ -1336,7 +1336,7 @@
     </w:p>
     <w:p>
       <w:pPr>
-        <w:pStyle w:val="Ttulo1"/>
+        <w:pStyle w:val="Heading1"/>
       </w:pPr>
       <w:r>
         <w:lastRenderedPageBreak/>
@@ -1346,7 +1346,7 @@
     <w:p/>
     <w:p>
       <w:pPr>
-        <w:pStyle w:val="Ttulo2"/>
+        <w:pStyle w:val="Heading2"/>
       </w:pPr>
       <w:r>
         <w:t xml:space="preserve">Diagrama de Classes </w:t>
@@ -1356,12 +1356,15 @@
     <w:p/>
     <w:p>
       <w:pPr>
-        <w:pStyle w:val="Ttulo2"/>
-      </w:pPr>
-      <w:r>
+        <w:pStyle w:val="Heading2"/>
         <w:rPr>
           <w:lang w:val="en-US"/>
         </w:rPr>
+      </w:pPr>
+      <w:r>
+        <w:rPr>
+          <w:lang w:val="en-US"/>
+        </w:rPr>
         <w:t>An</w:t>
       </w:r>
       <w:r>
@@ -1371,13 +1374,22 @@
         <w:t xml:space="preserve">álise de </w:t>
       </w:r>
       <w:r>
+        <w:rPr>
+          <w:lang w:val="en-US"/>
+        </w:rPr>
         <w:t>Complexidade</w:t>
       </w:r>
     </w:p>
-    <w:p/>
-    <w:p>
-      <w:pPr>
-        <w:pStyle w:val="Ttulo3"/>
+    <w:p>
+      <w:pPr>
+        <w:rPr>
+          <w:lang w:val="en-US"/>
+        </w:rPr>
+      </w:pPr>
+    </w:p>
+    <w:p>
+      <w:pPr>
+        <w:pStyle w:val="Heading3"/>
         <w:rPr>
           <w:shd w:val="clear" w:color="auto" w:fill="FFFFFF"/>
           <w:lang w:val="en-US"/>
@@ -1388,7 +1400,23 @@
           <w:shd w:val="clear" w:color="auto" w:fill="FFFFFF"/>
           <w:lang w:val="en-US"/>
         </w:rPr>
-        <w:t>[US301] As a Traffic manager, I which to import data from countries, ports, borders and sea distances from the database to build a freight network.</w:t>
+        <w:t xml:space="preserve">[US301] As a Traffic manager, I which to import data from countries, ports, </w:t>
+      </w:r>
+      <w:proofErr w:type="gramStart"/>
+      <w:r>
+        <w:rPr>
+          <w:shd w:val="clear" w:color="auto" w:fill="FFFFFF"/>
+          <w:lang w:val="en-US"/>
+        </w:rPr>
+        <w:t>borders</w:t>
+      </w:r>
+      <w:proofErr w:type="gramEnd"/>
+      <w:r>
+        <w:rPr>
+          <w:shd w:val="clear" w:color="auto" w:fill="FFFFFF"/>
+          <w:lang w:val="en-US"/>
+        </w:rPr>
+        <w:t xml:space="preserve"> and sea distances from the database to build a freight network.</w:t>
       </w:r>
     </w:p>
     <w:p>
@@ -1691,25 +1719,7 @@
           <w:rPr>
             <w:rFonts w:ascii="Cambria Math" w:eastAsiaTheme="minorEastAsia" w:hAnsi="Cambria Math"/>
           </w:rPr>
-          <m:t>*V(portos</m:t>
-        </m:r>
-        <m:r>
-          <m:rPr>
-            <m:sty m:val="bi"/>
-          </m:rPr>
-          <w:rPr>
-            <w:rFonts w:ascii="Cambria Math" w:eastAsiaTheme="minorEastAsia" w:hAnsi="Cambria Math"/>
-          </w:rPr>
-          <m:t xml:space="preserve"> de um país</m:t>
-        </m:r>
-        <m:r>
-          <m:rPr>
-            <m:sty m:val="bi"/>
-          </m:rPr>
-          <w:rPr>
-            <w:rFonts w:ascii="Cambria Math" w:eastAsiaTheme="minorEastAsia" w:hAnsi="Cambria Math"/>
-          </w:rPr>
-          <m:t>)</m:t>
+          <m:t>*V(portos de um país)</m:t>
         </m:r>
       </m:oMath>
       <w:r>
@@ -2626,6 +2636,9 @@
             <m:t>V-Vértices do Grafo</m:t>
           </m:r>
           <m:r>
+            <m:rPr>
+              <m:sty m:val="p"/>
+            </m:rPr>
             <w:rPr>
               <w:rFonts w:ascii="Cambria Math" w:hAnsi="Cambria Math"/>
             </w:rPr>
@@ -2640,6 +2653,9 @@
             <m:t>Vp-Vértices que são portos</m:t>
           </m:r>
           <m:r>
+            <m:rPr>
+              <m:sty m:val="p"/>
+            </m:rPr>
             <w:rPr>
               <w:rFonts w:ascii="Cambria Math" w:eastAsiaTheme="minorEastAsia" w:hAnsi="Cambria Math"/>
             </w:rPr>
@@ -2654,6 +2670,9 @@
             <m:t>Pp-Vértices que são portos e que são de um País</m:t>
           </m:r>
           <m:r>
+            <m:rPr>
+              <m:sty m:val="p"/>
+            </m:rPr>
             <w:rPr>
               <w:rFonts w:ascii="Cambria Math" w:eastAsiaTheme="minorEastAsia" w:hAnsi="Cambria Math"/>
             </w:rPr>
@@ -2668,6 +2687,9 @@
             <m:t>Ep-Arestas de um porto</m:t>
           </m:r>
           <m:r>
+            <m:rPr>
+              <m:sty m:val="p"/>
+            </m:rPr>
             <w:rPr>
               <w:rFonts w:ascii="Cambria Math" w:eastAsiaTheme="minorEastAsia" w:hAnsi="Cambria Math"/>
             </w:rPr>
@@ -2682,6 +2704,9 @@
             <m:t>Vc-Vértices que são cidades</m:t>
           </m:r>
           <m:r>
+            <m:rPr>
+              <m:sty m:val="p"/>
+            </m:rPr>
             <w:rPr>
               <w:rFonts w:ascii="Cambria Math" w:eastAsiaTheme="minorEastAsia" w:hAnsi="Cambria Math"/>
             </w:rPr>
@@ -2696,6 +2721,9 @@
             <m:t>k-numero de país que fazem fronteira com outros países</m:t>
           </m:r>
           <m:r>
+            <m:rPr>
+              <m:sty m:val="p"/>
+            </m:rPr>
             <w:rPr>
               <w:rFonts w:ascii="Cambria Math" w:eastAsiaTheme="minorEastAsia" w:hAnsi="Cambria Math"/>
             </w:rPr>
@@ -2722,19 +2750,44 @@
     <w:p>
       <w:pPr>
         <w:jc w:val="right"/>
-      </w:pPr>
+        <w:rPr>
+          <w:lang w:val="en-US"/>
+        </w:rPr>
+      </w:pPr>
+      <w:proofErr w:type="spellStart"/>
       <w:r>
         <w:rPr>
           <w:rFonts w:eastAsiaTheme="minorEastAsia"/>
-        </w:rPr>
-        <w:t>Diogo Sá Dias - 1161605</w:t>
-      </w:r>
-    </w:p>
-    <w:p/>
-    <w:p/>
-    <w:p>
-      <w:pPr>
-        <w:pStyle w:val="Ttulo3"/>
+          <w:lang w:val="en-US"/>
+        </w:rPr>
+        <w:t>Diogo</w:t>
+      </w:r>
+      <w:proofErr w:type="spellEnd"/>
+      <w:r>
+        <w:rPr>
+          <w:rFonts w:eastAsiaTheme="minorEastAsia"/>
+          <w:lang w:val="en-US"/>
+        </w:rPr>
+        <w:t xml:space="preserve"> Sá Dias - 1161605</w:t>
+      </w:r>
+    </w:p>
+    <w:p>
+      <w:pPr>
+        <w:rPr>
+          <w:lang w:val="en-US"/>
+        </w:rPr>
+      </w:pPr>
+    </w:p>
+    <w:p>
+      <w:pPr>
+        <w:rPr>
+          <w:lang w:val="en-US"/>
+        </w:rPr>
+      </w:pPr>
+    </w:p>
+    <w:p>
+      <w:pPr>
+        <w:pStyle w:val="Heading3"/>
         <w:rPr>
           <w:shd w:val="clear" w:color="auto" w:fill="FFFFFF"/>
           <w:lang w:val="en-US"/>
@@ -2789,7 +2842,10 @@
     </w:p>
     <w:p>
       <w:pPr>
-        <w:pStyle w:val="Ttulo3"/>
+        <w:pStyle w:val="Heading3"/>
+        <w:rPr>
+          <w:lang w:val="en-US"/>
+        </w:rPr>
       </w:pPr>
       <w:r>
         <w:rPr>
@@ -2801,11 +2857,105 @@
       </w:r>
     </w:p>
     <w:p>
-      <w:pPr>
-        <w:rPr>
-          <w:lang w:val="en-US"/>
-        </w:rPr>
-      </w:pPr>
+      <w:r>
+        <w:t>O enunciado pedia para</w:t>
+      </w:r>
+      <w:r>
+        <w:t>,</w:t>
+      </w:r>
+      <w:r>
+        <w:t xml:space="preserve"> através d</w:t>
+      </w:r>
+      <w:r>
+        <w:t xml:space="preserve">a utilização do grafo anteriormente construído, obter os locais que eram mais próximos a todos os outros locais, ordenados por continente. Assim, a ideia é construir 5 subgrafos, cada um deles relacionado a um continente, de modo a ser possível dividir todos os locais pelos seus respetivos continentes. Para isso a ideia é usar o algoritmo de </w:t>
+      </w:r>
+      <w:r>
+        <w:t>Dijkstra</w:t>
+      </w:r>
+      <w:r>
+        <w:t xml:space="preserve"> que tem como </w:t>
+      </w:r>
+      <w:r>
+        <w:t xml:space="preserve">complexidade </w:t>
+      </w:r>
+      <w:r>
+        <w:t xml:space="preserve">(E) * </w:t>
+      </w:r>
+      <w:r>
+        <w:t xml:space="preserve">log(V) no melhor dos casos. No entanto o algoritmo do </w:t>
+      </w:r>
+      <w:proofErr w:type="spellStart"/>
+      <w:r>
+        <w:t>shortestPath</w:t>
+      </w:r>
+      <w:proofErr w:type="spellEnd"/>
+      <w:r>
+        <w:t xml:space="preserve"> que encontra o caminho mais curto entre dois vértices</w:t>
+      </w:r>
+      <w:r>
+        <w:t xml:space="preserve"> usa o algoritmo de </w:t>
+      </w:r>
+      <w:r>
+        <w:t>Dijkstra</w:t>
+      </w:r>
+      <w:r>
+        <w:t xml:space="preserve"> V vezes, o que significa que a complexidade passa a ser V * </w:t>
+      </w:r>
+      <w:r>
+        <w:t>(E) * log(V)</w:t>
+      </w:r>
+      <w:r>
+        <w:t xml:space="preserve">. </w:t>
+      </w:r>
+    </w:p>
+    <w:p>
+      <w:r>
+        <w:t xml:space="preserve">Para saber a média entre os caminhos mais curtos, este algoritmo do </w:t>
+      </w:r>
+      <w:proofErr w:type="spellStart"/>
+      <w:r>
+        <w:t>shortestPath</w:t>
+      </w:r>
+      <w:proofErr w:type="spellEnd"/>
+      <w:r>
+        <w:t xml:space="preserve"> tem de ser chamado V vezes, o que faz com que a complexidade final seja V*V*E*log(V) no melhor dos casos e da maneira como se pretende fazer a US.</w:t>
+      </w:r>
+    </w:p>
+    <w:p>
+      <w:r>
+        <w:tab/>
+      </w:r>
+      <w:r>
+        <w:tab/>
+      </w:r>
+      <w:r>
+        <w:tab/>
+      </w:r>
+      <w:r>
+        <w:tab/>
+      </w:r>
+      <w:r>
+        <w:tab/>
+      </w:r>
+      <w:r>
+        <w:tab/>
+      </w:r>
+      <w:r>
+        <w:tab/>
+      </w:r>
+      <w:r>
+        <w:tab/>
+      </w:r>
+      <w:r>
+        <w:tab/>
+      </w:r>
+      <w:r>
+        <w:tab/>
+      </w:r>
+      <w:r>
+        <w:tab/>
+        <w:t>Duarte Dias - 1190539</w:t>
+      </w:r>
     </w:p>
     <w:sectPr>
       <w:footerReference w:type="default" r:id="rId11"/>
@@ -2849,7 +2999,7 @@
 <w:ftr xmlns:wpc="http://schemas.microsoft.com/office/word/2010/wordprocessingCanvas" xmlns:cx="http://schemas.microsoft.com/office/drawing/2014/chartex" xmlns:cx1="http://schemas.microsoft.com/office/drawing/2015/9/8/chartex" xmlns:cx2="http://schemas.microsoft.com/office/drawing/2015/10/21/chartex" xmlns:cx3="http://schemas.microsoft.com/office/drawing/2016/5/9/chartex" xmlns:cx4="http://schemas.microsoft.com/office/drawing/2016/5/10/chartex" xmlns:cx5="http://schemas.microsoft.com/office/drawing/2016/5/11/chartex" xmlns:cx6="http://schemas.microsoft.com/office/drawing/2016/5/12/chartex" xmlns:cx7="http://schemas.microsoft.com/office/drawing/2016/5/13/chartex" xmlns:cx8="http://schemas.microsoft.com/office/drawing/2016/5/14/chartex" xmlns:mc="http://schemas.openxmlformats.org/markup-compatibility/2006" xmlns:aink="http://schemas.microsoft.com/office/drawing/2016/ink" xmlns:am3d="http://schemas.microsoft.com/office/drawing/2017/model3d" xmlns:o="urn:schemas-microsoft-com:office:office" xmlns:r="http://schemas.openxmlformats.org/officeDocument/2006/relationships" xmlns:m="http://schemas.openxmlformats.org/officeDocument/2006/math" xmlns:v="urn:schemas-microsoft-com:vml" xmlns:wp14="http://schemas.microsoft.com/office/word/2010/wordprocessingDrawing" xmlns:wp="http://schemas.openxmlformats.org/drawingml/2006/wordprocessingDrawing" xmlns:w10="urn:schemas-microsoft-com:office:word" xmlns:w="http://schemas.openxmlformats.org/wordprocessingml/2006/main" xmlns:w14="http://schemas.microsoft.com/office/word/2010/wordml" xmlns:w15="http://schemas.microsoft.com/office/word/2012/wordml" xmlns:w16cex="http://schemas.microsoft.com/office/word/2018/wordml/cex" xmlns:w16cid="http://schemas.microsoft.com/office/word/2016/wordml/cid" xmlns:w16="http://schemas.microsoft.com/office/word/2018/wordml" xmlns:w16sdtdh="http://schemas.microsoft.com/office/word/2020/wordml/sdtdatahash" xmlns:w16se="http://schemas.microsoft.com/office/word/2015/wordml/symex" xmlns:wpg="http://schemas.microsoft.com/office/word/2010/wordprocessingGroup" xmlns:wpi="http://schemas.microsoft.com/office/word/2010/wordprocessingInk" xmlns:wne="http://schemas.microsoft.com/office/word/2006/wordml" xmlns:wps="http://schemas.microsoft.com/office/word/2010/wordprocessingShape" mc:Ignorable="w14 w15 w16se w16cid w16 w16cex w16sdtdh wp14">
   <w:p>
     <w:pPr>
-      <w:pStyle w:val="Rodap"/>
+      <w:pStyle w:val="Footer"/>
     </w:pPr>
     <w:r>
       <w:rPr>
@@ -3074,7 +3224,7 @@
     <w:lvl w:ilvl="0">
       <w:start w:val="1"/>
       <w:numFmt w:val="decimal"/>
-      <w:pStyle w:val="Listanumerada"/>
+      <w:pStyle w:val="ListNumber"/>
       <w:lvlText w:val="%1."/>
       <w:lvlJc w:val="left"/>
       <w:pPr>
@@ -3092,7 +3242,7 @@
     <w:lvl w:ilvl="0">
       <w:start w:val="1"/>
       <w:numFmt w:val="bullet"/>
-      <w:pStyle w:val="Listacommarcas"/>
+      <w:pStyle w:val="ListBullet"/>
       <w:lvlText w:val="−"/>
       <w:lvlJc w:val="left"/>
       <w:pPr>
@@ -3812,11 +3962,11 @@
     <w:qFormat/>
     <w:rsid w:val="00333D0D"/>
   </w:style>
-  <w:style w:type="paragraph" w:styleId="Ttulo1">
+  <w:style w:type="paragraph" w:styleId="Heading1">
     <w:name w:val="heading 1"/>
     <w:basedOn w:val="Normal"/>
     <w:next w:val="Normal"/>
-    <w:link w:val="Ttulo1Carter"/>
+    <w:link w:val="Heading1Char"/>
     <w:uiPriority w:val="9"/>
     <w:qFormat/>
     <w:rsid w:val="00333D0D"/>
@@ -3833,11 +3983,11 @@
       <w:sz w:val="32"/>
     </w:rPr>
   </w:style>
-  <w:style w:type="paragraph" w:styleId="Ttulo2">
+  <w:style w:type="paragraph" w:styleId="Heading2">
     <w:name w:val="heading 2"/>
     <w:basedOn w:val="Normal"/>
     <w:next w:val="Normal"/>
-    <w:link w:val="Ttulo2Carter"/>
+    <w:link w:val="Heading2Char"/>
     <w:uiPriority w:val="9"/>
     <w:unhideWhenUsed/>
     <w:qFormat/>
@@ -3856,11 +4006,11 @@
       <w:sz w:val="24"/>
     </w:rPr>
   </w:style>
-  <w:style w:type="paragraph" w:styleId="Ttulo3">
+  <w:style w:type="paragraph" w:styleId="Heading3">
     <w:name w:val="heading 3"/>
     <w:basedOn w:val="Normal"/>
     <w:next w:val="Normal"/>
-    <w:link w:val="Ttulo3Carter"/>
+    <w:link w:val="Heading3Char"/>
     <w:uiPriority w:val="9"/>
     <w:unhideWhenUsed/>
     <w:qFormat/>
@@ -3878,11 +4028,11 @@
       <w:szCs w:val="24"/>
     </w:rPr>
   </w:style>
-  <w:style w:type="paragraph" w:styleId="Ttulo6">
+  <w:style w:type="paragraph" w:styleId="Heading6">
     <w:name w:val="heading 6"/>
     <w:basedOn w:val="Normal"/>
     <w:next w:val="Normal"/>
-    <w:link w:val="Ttulo6Carter"/>
+    <w:link w:val="Heading6Char"/>
     <w:uiPriority w:val="9"/>
     <w:semiHidden/>
     <w:unhideWhenUsed/>
@@ -3899,11 +4049,11 @@
       <w:color w:val="004F5B" w:themeColor="accent1" w:themeShade="7F"/>
     </w:rPr>
   </w:style>
-  <w:style w:type="paragraph" w:styleId="Ttulo7">
+  <w:style w:type="paragraph" w:styleId="Heading7">
     <w:name w:val="heading 7"/>
     <w:basedOn w:val="Normal"/>
     <w:next w:val="Normal"/>
-    <w:link w:val="Ttulo7Carter"/>
+    <w:link w:val="Heading7Char"/>
     <w:uiPriority w:val="9"/>
     <w:semiHidden/>
     <w:unhideWhenUsed/>
@@ -3922,11 +4072,11 @@
       <w:color w:val="004F5B" w:themeColor="accent1" w:themeShade="7F"/>
     </w:rPr>
   </w:style>
-  <w:style w:type="paragraph" w:styleId="Ttulo8">
+  <w:style w:type="paragraph" w:styleId="Heading8">
     <w:name w:val="heading 8"/>
     <w:basedOn w:val="Normal"/>
     <w:next w:val="Normal"/>
-    <w:link w:val="Ttulo8Carter"/>
+    <w:link w:val="Heading8Char"/>
     <w:uiPriority w:val="9"/>
     <w:semiHidden/>
     <w:unhideWhenUsed/>
@@ -3944,11 +4094,11 @@
       <w:szCs w:val="21"/>
     </w:rPr>
   </w:style>
-  <w:style w:type="paragraph" w:styleId="Ttulo9">
+  <w:style w:type="paragraph" w:styleId="Heading9">
     <w:name w:val="heading 9"/>
     <w:basedOn w:val="Normal"/>
     <w:next w:val="Normal"/>
-    <w:link w:val="Ttulo9Carter"/>
+    <w:link w:val="Heading9Char"/>
     <w:uiPriority w:val="9"/>
     <w:semiHidden/>
     <w:unhideWhenUsed/>
@@ -3968,13 +4118,13 @@
       <w:szCs w:val="21"/>
     </w:rPr>
   </w:style>
-  <w:style w:type="character" w:default="1" w:styleId="Tipodeletrapredefinidodopargrafo">
+  <w:style w:type="character" w:default="1" w:styleId="DefaultParagraphFont">
     <w:name w:val="Default Paragraph Font"/>
     <w:uiPriority w:val="1"/>
     <w:semiHidden/>
     <w:unhideWhenUsed/>
   </w:style>
-  <w:style w:type="table" w:default="1" w:styleId="Tabelanormal">
+  <w:style w:type="table" w:default="1" w:styleId="TableNormal">
     <w:name w:val="Normal Table"/>
     <w:uiPriority w:val="99"/>
     <w:semiHidden/>
@@ -3989,16 +4139,16 @@
       </w:tblCellMar>
     </w:tblPr>
   </w:style>
-  <w:style w:type="numbering" w:default="1" w:styleId="Semlista">
+  <w:style w:type="numbering" w:default="1" w:styleId="NoList">
     <w:name w:val="No List"/>
     <w:uiPriority w:val="99"/>
     <w:semiHidden/>
     <w:unhideWhenUsed/>
   </w:style>
-  <w:style w:type="character" w:customStyle="1" w:styleId="Ttulo1Carter">
-    <w:name w:val="Título 1 Caráter"/>
-    <w:basedOn w:val="Tipodeletrapredefinidodopargrafo"/>
-    <w:link w:val="Ttulo1"/>
+  <w:style w:type="character" w:customStyle="1" w:styleId="Heading1Char">
+    <w:name w:val="Heading 1 Char"/>
+    <w:basedOn w:val="DefaultParagraphFont"/>
+    <w:link w:val="Heading1"/>
     <w:uiPriority w:val="9"/>
     <w:rsid w:val="00333D0D"/>
     <w:rPr>
@@ -4007,10 +4157,10 @@
       <w:sz w:val="32"/>
     </w:rPr>
   </w:style>
-  <w:style w:type="character" w:customStyle="1" w:styleId="Ttulo2Carter">
-    <w:name w:val="Título 2 Caráter"/>
-    <w:basedOn w:val="Tipodeletrapredefinidodopargrafo"/>
-    <w:link w:val="Ttulo2"/>
+  <w:style w:type="character" w:customStyle="1" w:styleId="Heading2Char">
+    <w:name w:val="Heading 2 Char"/>
+    <w:basedOn w:val="DefaultParagraphFont"/>
+    <w:link w:val="Heading2"/>
     <w:uiPriority w:val="9"/>
     <w:rsid w:val="00333D0D"/>
     <w:rPr>
@@ -4031,7 +4181,7 @@
       <w:jc w:val="center"/>
     </w:pPr>
   </w:style>
-  <w:style w:type="paragraph" w:styleId="Listacommarcas">
+  <w:style w:type="paragraph" w:styleId="ListBullet">
     <w:name w:val="List Bullet"/>
     <w:basedOn w:val="Normal"/>
     <w:uiPriority w:val="10"/>
@@ -4044,10 +4194,10 @@
       </w:numPr>
     </w:pPr>
   </w:style>
-  <w:style w:type="paragraph" w:styleId="Ttulo">
+  <w:style w:type="paragraph" w:styleId="Title">
     <w:name w:val="Title"/>
     <w:basedOn w:val="Normal"/>
-    <w:link w:val="TtuloCarter"/>
+    <w:link w:val="TitleChar"/>
     <w:uiPriority w:val="2"/>
     <w:unhideWhenUsed/>
     <w:qFormat/>
@@ -4064,10 +4214,10 @@
       <w:sz w:val="60"/>
     </w:rPr>
   </w:style>
-  <w:style w:type="character" w:customStyle="1" w:styleId="TtuloCarter">
-    <w:name w:val="Título Caráter"/>
-    <w:basedOn w:val="Tipodeletrapredefinidodopargrafo"/>
-    <w:link w:val="Ttulo"/>
+  <w:style w:type="character" w:customStyle="1" w:styleId="TitleChar">
+    <w:name w:val="Title Char"/>
+    <w:basedOn w:val="DefaultParagraphFont"/>
+    <w:link w:val="Title"/>
     <w:uiPriority w:val="2"/>
     <w:rsid w:val="00333D0D"/>
     <w:rPr>
@@ -4077,10 +4227,10 @@
       <w:sz w:val="60"/>
     </w:rPr>
   </w:style>
-  <w:style w:type="paragraph" w:styleId="Subttulo">
+  <w:style w:type="paragraph" w:styleId="Subtitle">
     <w:name w:val="Subtitle"/>
     <w:basedOn w:val="Normal"/>
-    <w:link w:val="SubttuloCarter"/>
+    <w:link w:val="SubtitleChar"/>
     <w:uiPriority w:val="3"/>
     <w:unhideWhenUsed/>
     <w:qFormat/>
@@ -4099,10 +4249,10 @@
       <w:sz w:val="26"/>
     </w:rPr>
   </w:style>
-  <w:style w:type="character" w:customStyle="1" w:styleId="SubttuloCarter">
-    <w:name w:val="Subtítulo Caráter"/>
-    <w:basedOn w:val="Tipodeletrapredefinidodopargrafo"/>
-    <w:link w:val="Subttulo"/>
+  <w:style w:type="character" w:customStyle="1" w:styleId="SubtitleChar">
+    <w:name w:val="Subtitle Char"/>
+    <w:basedOn w:val="DefaultParagraphFont"/>
+    <w:link w:val="Subtitle"/>
     <w:uiPriority w:val="3"/>
     <w:rsid w:val="00333D0D"/>
     <w:rPr>
@@ -4111,10 +4261,10 @@
       <w:sz w:val="26"/>
     </w:rPr>
   </w:style>
-  <w:style w:type="paragraph" w:styleId="Rodap">
+  <w:style w:type="paragraph" w:styleId="Footer">
     <w:name w:val="footer"/>
     <w:basedOn w:val="Normal"/>
-    <w:link w:val="RodapCarter"/>
+    <w:link w:val="FooterChar"/>
     <w:uiPriority w:val="99"/>
     <w:unhideWhenUsed/>
     <w:rsid w:val="00C6554A"/>
@@ -4126,10 +4276,10 @@
       <w:caps/>
     </w:rPr>
   </w:style>
-  <w:style w:type="character" w:customStyle="1" w:styleId="RodapCarter">
-    <w:name w:val="Rodapé Caráter"/>
-    <w:basedOn w:val="Tipodeletrapredefinidodopargrafo"/>
-    <w:link w:val="Rodap"/>
+  <w:style w:type="character" w:customStyle="1" w:styleId="FooterChar">
+    <w:name w:val="Footer Char"/>
+    <w:basedOn w:val="DefaultParagraphFont"/>
+    <w:link w:val="Footer"/>
     <w:uiPriority w:val="99"/>
     <w:rsid w:val="00C6554A"/>
     <w:rPr>
@@ -4147,10 +4297,10 @@
       <w:jc w:val="center"/>
     </w:pPr>
   </w:style>
-  <w:style w:type="paragraph" w:styleId="Cabealho">
+  <w:style w:type="paragraph" w:styleId="Header">
     <w:name w:val="header"/>
     <w:basedOn w:val="Normal"/>
-    <w:link w:val="CabealhoCarter"/>
+    <w:link w:val="HeaderChar"/>
     <w:uiPriority w:val="99"/>
     <w:unhideWhenUsed/>
     <w:rsid w:val="00C6554A"/>
@@ -4158,10 +4308,10 @@
       <w:spacing w:before="0" w:after="0" w:line="240" w:lineRule="auto"/>
     </w:pPr>
   </w:style>
-  <w:style w:type="character" w:customStyle="1" w:styleId="CabealhoCarter">
-    <w:name w:val="Cabeçalho Caráter"/>
-    <w:basedOn w:val="Tipodeletrapredefinidodopargrafo"/>
-    <w:link w:val="Cabealho"/>
+  <w:style w:type="character" w:customStyle="1" w:styleId="HeaderChar">
+    <w:name w:val="Header Char"/>
+    <w:basedOn w:val="DefaultParagraphFont"/>
+    <w:link w:val="Header"/>
     <w:uiPriority w:val="99"/>
     <w:rsid w:val="00C6554A"/>
     <w:rPr>
@@ -4171,7 +4321,7 @@
       <w:lang w:eastAsia="ja-JP"/>
     </w:rPr>
   </w:style>
-  <w:style w:type="paragraph" w:styleId="Listanumerada">
+  <w:style w:type="paragraph" w:styleId="ListNumber">
     <w:name w:val="List Number"/>
     <w:basedOn w:val="Normal"/>
     <w:uiPriority w:val="11"/>
@@ -4185,10 +4335,10 @@
       <w:contextualSpacing/>
     </w:pPr>
   </w:style>
-  <w:style w:type="character" w:customStyle="1" w:styleId="Ttulo3Carter">
-    <w:name w:val="Título 3 Caráter"/>
-    <w:basedOn w:val="Tipodeletrapredefinidodopargrafo"/>
-    <w:link w:val="Ttulo3"/>
+  <w:style w:type="character" w:customStyle="1" w:styleId="Heading3Char">
+    <w:name w:val="Heading 3 Char"/>
+    <w:basedOn w:val="DefaultParagraphFont"/>
+    <w:link w:val="Heading3"/>
     <w:uiPriority w:val="9"/>
     <w:rsid w:val="00C6554A"/>
     <w:rPr>
@@ -4198,10 +4348,10 @@
       <w:szCs w:val="24"/>
     </w:rPr>
   </w:style>
-  <w:style w:type="character" w:customStyle="1" w:styleId="Ttulo8Carter">
-    <w:name w:val="Título 8 Caráter"/>
-    <w:basedOn w:val="Tipodeletrapredefinidodopargrafo"/>
-    <w:link w:val="Ttulo8"/>
+  <w:style w:type="character" w:customStyle="1" w:styleId="Heading8Char">
+    <w:name w:val="Heading 8 Char"/>
+    <w:basedOn w:val="DefaultParagraphFont"/>
+    <w:link w:val="Heading8"/>
     <w:uiPriority w:val="9"/>
     <w:semiHidden/>
     <w:rsid w:val="00C6554A"/>
@@ -4211,10 +4361,10 @@
       <w:szCs w:val="21"/>
     </w:rPr>
   </w:style>
-  <w:style w:type="character" w:customStyle="1" w:styleId="Ttulo9Carter">
-    <w:name w:val="Título 9 Caráter"/>
-    <w:basedOn w:val="Tipodeletrapredefinidodopargrafo"/>
-    <w:link w:val="Ttulo9"/>
+  <w:style w:type="character" w:customStyle="1" w:styleId="Heading9Char">
+    <w:name w:val="Heading 9 Char"/>
+    <w:basedOn w:val="DefaultParagraphFont"/>
+    <w:link w:val="Heading9"/>
     <w:uiPriority w:val="9"/>
     <w:semiHidden/>
     <w:rsid w:val="00C6554A"/>
@@ -4226,9 +4376,9 @@
       <w:szCs w:val="21"/>
     </w:rPr>
   </w:style>
-  <w:style w:type="character" w:styleId="nfaseIntensa">
+  <w:style w:type="character" w:styleId="IntenseEmphasis">
     <w:name w:val="Intense Emphasis"/>
-    <w:basedOn w:val="Tipodeletrapredefinidodopargrafo"/>
+    <w:basedOn w:val="DefaultParagraphFont"/>
     <w:uiPriority w:val="21"/>
     <w:semiHidden/>
     <w:unhideWhenUsed/>
@@ -4240,11 +4390,11 @@
       <w:color w:val="007789" w:themeColor="accent1" w:themeShade="BF"/>
     </w:rPr>
   </w:style>
-  <w:style w:type="paragraph" w:styleId="CitaoIntensa">
+  <w:style w:type="paragraph" w:styleId="IntenseQuote">
     <w:name w:val="Intense Quote"/>
     <w:basedOn w:val="Normal"/>
     <w:next w:val="Normal"/>
-    <w:link w:val="CitaoIntensaCarter"/>
+    <w:link w:val="IntenseQuoteChar"/>
     <w:uiPriority w:val="30"/>
     <w:semiHidden/>
     <w:unhideWhenUsed/>
@@ -4265,10 +4415,10 @@
       <w:color w:val="007789" w:themeColor="accent1" w:themeShade="BF"/>
     </w:rPr>
   </w:style>
-  <w:style w:type="character" w:customStyle="1" w:styleId="CitaoIntensaCarter">
-    <w:name w:val="Citação Intensa Caráter"/>
-    <w:basedOn w:val="Tipodeletrapredefinidodopargrafo"/>
-    <w:link w:val="CitaoIntensa"/>
+  <w:style w:type="character" w:customStyle="1" w:styleId="IntenseQuoteChar">
+    <w:name w:val="Intense Quote Char"/>
+    <w:basedOn w:val="DefaultParagraphFont"/>
+    <w:link w:val="IntenseQuote"/>
     <w:uiPriority w:val="30"/>
     <w:semiHidden/>
     <w:rsid w:val="00C6554A"/>
@@ -4278,9 +4428,9 @@
       <w:color w:val="007789" w:themeColor="accent1" w:themeShade="BF"/>
     </w:rPr>
   </w:style>
-  <w:style w:type="character" w:styleId="RefernciaIntensa">
+  <w:style w:type="character" w:styleId="IntenseReference">
     <w:name w:val="Intense Reference"/>
-    <w:basedOn w:val="Tipodeletrapredefinidodopargrafo"/>
+    <w:basedOn w:val="DefaultParagraphFont"/>
     <w:uiPriority w:val="32"/>
     <w:semiHidden/>
     <w:unhideWhenUsed/>
@@ -4295,7 +4445,7 @@
       <w:spacing w:val="5"/>
     </w:rPr>
   </w:style>
-  <w:style w:type="paragraph" w:styleId="Legenda">
+  <w:style w:type="paragraph" w:styleId="Caption">
     <w:name w:val="caption"/>
     <w:basedOn w:val="Normal"/>
     <w:next w:val="Normal"/>
@@ -4314,10 +4464,10 @@
       <w:szCs w:val="18"/>
     </w:rPr>
   </w:style>
-  <w:style w:type="paragraph" w:styleId="Textodebalo">
+  <w:style w:type="paragraph" w:styleId="BalloonText">
     <w:name w:val="Balloon Text"/>
     <w:basedOn w:val="Normal"/>
-    <w:link w:val="TextodebaloCarter"/>
+    <w:link w:val="BalloonTextChar"/>
     <w:uiPriority w:val="99"/>
     <w:semiHidden/>
     <w:unhideWhenUsed/>
@@ -4330,10 +4480,10 @@
       <w:szCs w:val="18"/>
     </w:rPr>
   </w:style>
-  <w:style w:type="character" w:customStyle="1" w:styleId="TextodebaloCarter">
-    <w:name w:val="Texto de balão Caráter"/>
-    <w:basedOn w:val="Tipodeletrapredefinidodopargrafo"/>
-    <w:link w:val="Textodebalo"/>
+  <w:style w:type="character" w:customStyle="1" w:styleId="BalloonTextChar">
+    <w:name w:val="Balloon Text Char"/>
+    <w:basedOn w:val="DefaultParagraphFont"/>
+    <w:link w:val="BalloonText"/>
     <w:uiPriority w:val="99"/>
     <w:semiHidden/>
     <w:rsid w:val="00C6554A"/>
@@ -4342,7 +4492,7 @@
       <w:szCs w:val="18"/>
     </w:rPr>
   </w:style>
-  <w:style w:type="paragraph" w:styleId="Textodebloco">
+  <w:style w:type="paragraph" w:styleId="BlockText">
     <w:name w:val="Block Text"/>
     <w:basedOn w:val="Normal"/>
     <w:uiPriority w:val="99"/>
@@ -4365,10 +4515,10 @@
       <w:color w:val="007789" w:themeColor="accent1" w:themeShade="BF"/>
     </w:rPr>
   </w:style>
-  <w:style w:type="paragraph" w:styleId="Corpodetexto3">
+  <w:style w:type="paragraph" w:styleId="BodyText3">
     <w:name w:val="Body Text 3"/>
     <w:basedOn w:val="Normal"/>
-    <w:link w:val="Corpodetexto3Carter"/>
+    <w:link w:val="BodyText3Char"/>
     <w:uiPriority w:val="99"/>
     <w:semiHidden/>
     <w:unhideWhenUsed/>
@@ -4380,10 +4530,10 @@
       <w:szCs w:val="16"/>
     </w:rPr>
   </w:style>
-  <w:style w:type="character" w:customStyle="1" w:styleId="Corpodetexto3Carter">
-    <w:name w:val="Corpo de texto 3 Caráter"/>
-    <w:basedOn w:val="Tipodeletrapredefinidodopargrafo"/>
-    <w:link w:val="Corpodetexto3"/>
+  <w:style w:type="character" w:customStyle="1" w:styleId="BodyText3Char">
+    <w:name w:val="Body Text 3 Char"/>
+    <w:basedOn w:val="DefaultParagraphFont"/>
+    <w:link w:val="BodyText3"/>
     <w:uiPriority w:val="99"/>
     <w:semiHidden/>
     <w:rsid w:val="00C6554A"/>
@@ -4391,10 +4541,10 @@
       <w:szCs w:val="16"/>
     </w:rPr>
   </w:style>
-  <w:style w:type="paragraph" w:styleId="Avanodecorpodetexto3">
+  <w:style w:type="paragraph" w:styleId="BodyTextIndent3">
     <w:name w:val="Body Text Indent 3"/>
     <w:basedOn w:val="Normal"/>
-    <w:link w:val="Avanodecorpodetexto3Carter"/>
+    <w:link w:val="BodyTextIndent3Char"/>
     <w:uiPriority w:val="99"/>
     <w:semiHidden/>
     <w:unhideWhenUsed/>
@@ -4407,10 +4557,10 @@
       <w:szCs w:val="16"/>
     </w:rPr>
   </w:style>
-  <w:style w:type="character" w:customStyle="1" w:styleId="Avanodecorpodetexto3Carter">
-    <w:name w:val="Avanço de corpo de texto 3 Caráter"/>
-    <w:basedOn w:val="Tipodeletrapredefinidodopargrafo"/>
-    <w:link w:val="Avanodecorpodetexto3"/>
+  <w:style w:type="character" w:customStyle="1" w:styleId="BodyTextIndent3Char">
+    <w:name w:val="Body Text Indent 3 Char"/>
+    <w:basedOn w:val="DefaultParagraphFont"/>
+    <w:link w:val="BodyTextIndent3"/>
     <w:uiPriority w:val="99"/>
     <w:semiHidden/>
     <w:rsid w:val="00C6554A"/>
@@ -4418,9 +4568,9 @@
       <w:szCs w:val="16"/>
     </w:rPr>
   </w:style>
-  <w:style w:type="character" w:styleId="Refdecomentrio">
+  <w:style w:type="character" w:styleId="CommentReference">
     <w:name w:val="annotation reference"/>
-    <w:basedOn w:val="Tipodeletrapredefinidodopargrafo"/>
+    <w:basedOn w:val="DefaultParagraphFont"/>
     <w:uiPriority w:val="99"/>
     <w:semiHidden/>
     <w:unhideWhenUsed/>
@@ -4430,10 +4580,10 @@
       <w:szCs w:val="16"/>
     </w:rPr>
   </w:style>
-  <w:style w:type="paragraph" w:styleId="Textodecomentrio">
+  <w:style w:type="paragraph" w:styleId="CommentText">
     <w:name w:val="annotation text"/>
     <w:basedOn w:val="Normal"/>
-    <w:link w:val="TextodecomentrioCarter"/>
+    <w:link w:val="CommentTextChar"/>
     <w:uiPriority w:val="99"/>
     <w:semiHidden/>
     <w:unhideWhenUsed/>
@@ -4445,10 +4595,10 @@
       <w:szCs w:val="20"/>
     </w:rPr>
   </w:style>
-  <w:style w:type="character" w:customStyle="1" w:styleId="TextodecomentrioCarter">
-    <w:name w:val="Texto de comentário Caráter"/>
-    <w:basedOn w:val="Tipodeletrapredefinidodopargrafo"/>
-    <w:link w:val="Textodecomentrio"/>
+  <w:style w:type="character" w:customStyle="1" w:styleId="CommentTextChar">
+    <w:name w:val="Comment Text Char"/>
+    <w:basedOn w:val="DefaultParagraphFont"/>
+    <w:link w:val="CommentText"/>
     <w:uiPriority w:val="99"/>
     <w:semiHidden/>
     <w:rsid w:val="00C6554A"/>
@@ -4456,11 +4606,11 @@
       <w:szCs w:val="20"/>
     </w:rPr>
   </w:style>
-  <w:style w:type="paragraph" w:styleId="Assuntodecomentrio">
+  <w:style w:type="paragraph" w:styleId="CommentSubject">
     <w:name w:val="annotation subject"/>
-    <w:basedOn w:val="Textodecomentrio"/>
-    <w:next w:val="Textodecomentrio"/>
-    <w:link w:val="AssuntodecomentrioCarter"/>
+    <w:basedOn w:val="CommentText"/>
+    <w:next w:val="CommentText"/>
+    <w:link w:val="CommentSubjectChar"/>
     <w:uiPriority w:val="99"/>
     <w:semiHidden/>
     <w:unhideWhenUsed/>
@@ -4470,10 +4620,10 @@
       <w:bCs/>
     </w:rPr>
   </w:style>
-  <w:style w:type="character" w:customStyle="1" w:styleId="AssuntodecomentrioCarter">
-    <w:name w:val="Assunto de comentário Caráter"/>
-    <w:basedOn w:val="TextodecomentrioCarter"/>
-    <w:link w:val="Assuntodecomentrio"/>
+  <w:style w:type="character" w:customStyle="1" w:styleId="CommentSubjectChar">
+    <w:name w:val="Comment Subject Char"/>
+    <w:basedOn w:val="CommentTextChar"/>
+    <w:link w:val="CommentSubject"/>
     <w:uiPriority w:val="99"/>
     <w:semiHidden/>
     <w:rsid w:val="00C6554A"/>
@@ -4483,10 +4633,10 @@
       <w:szCs w:val="20"/>
     </w:rPr>
   </w:style>
-  <w:style w:type="paragraph" w:styleId="Mapadodocumento">
+  <w:style w:type="paragraph" w:styleId="DocumentMap">
     <w:name w:val="Document Map"/>
     <w:basedOn w:val="Normal"/>
-    <w:link w:val="MapadodocumentoCarter"/>
+    <w:link w:val="DocumentMapChar"/>
     <w:uiPriority w:val="99"/>
     <w:semiHidden/>
     <w:unhideWhenUsed/>
@@ -4499,10 +4649,10 @@
       <w:szCs w:val="16"/>
     </w:rPr>
   </w:style>
-  <w:style w:type="character" w:customStyle="1" w:styleId="MapadodocumentoCarter">
-    <w:name w:val="Mapa do documento Caráter"/>
-    <w:basedOn w:val="Tipodeletrapredefinidodopargrafo"/>
-    <w:link w:val="Mapadodocumento"/>
+  <w:style w:type="character" w:customStyle="1" w:styleId="DocumentMapChar">
+    <w:name w:val="Document Map Char"/>
+    <w:basedOn w:val="DefaultParagraphFont"/>
+    <w:link w:val="DocumentMap"/>
     <w:uiPriority w:val="99"/>
     <w:semiHidden/>
     <w:rsid w:val="00C6554A"/>
@@ -4511,10 +4661,10 @@
       <w:szCs w:val="16"/>
     </w:rPr>
   </w:style>
-  <w:style w:type="paragraph" w:styleId="Textodenotadefim">
+  <w:style w:type="paragraph" w:styleId="EndnoteText">
     <w:name w:val="endnote text"/>
     <w:basedOn w:val="Normal"/>
-    <w:link w:val="TextodenotadefimCarter"/>
+    <w:link w:val="EndnoteTextChar"/>
     <w:uiPriority w:val="99"/>
     <w:semiHidden/>
     <w:unhideWhenUsed/>
@@ -4526,10 +4676,10 @@
       <w:szCs w:val="20"/>
     </w:rPr>
   </w:style>
-  <w:style w:type="character" w:customStyle="1" w:styleId="TextodenotadefimCarter">
-    <w:name w:val="Texto de nota de fim Caráter"/>
-    <w:basedOn w:val="Tipodeletrapredefinidodopargrafo"/>
-    <w:link w:val="Textodenotadefim"/>
+  <w:style w:type="character" w:customStyle="1" w:styleId="EndnoteTextChar">
+    <w:name w:val="Endnote Text Char"/>
+    <w:basedOn w:val="DefaultParagraphFont"/>
+    <w:link w:val="EndnoteText"/>
     <w:uiPriority w:val="99"/>
     <w:semiHidden/>
     <w:rsid w:val="00C6554A"/>
@@ -4537,7 +4687,7 @@
       <w:szCs w:val="20"/>
     </w:rPr>
   </w:style>
-  <w:style w:type="paragraph" w:styleId="Remetente">
+  <w:style w:type="paragraph" w:styleId="EnvelopeReturn">
     <w:name w:val="envelope return"/>
     <w:basedOn w:val="Normal"/>
     <w:uiPriority w:val="99"/>
@@ -4552,9 +4702,9 @@
       <w:szCs w:val="20"/>
     </w:rPr>
   </w:style>
-  <w:style w:type="character" w:styleId="Hiperligaovisitada">
+  <w:style w:type="character" w:styleId="FollowedHyperlink">
     <w:name w:val="FollowedHyperlink"/>
-    <w:basedOn w:val="Tipodeletrapredefinidodopargrafo"/>
+    <w:basedOn w:val="DefaultParagraphFont"/>
     <w:uiPriority w:val="99"/>
     <w:semiHidden/>
     <w:unhideWhenUsed/>
@@ -4564,10 +4714,10 @@
       <w:u w:val="single"/>
     </w:rPr>
   </w:style>
-  <w:style w:type="paragraph" w:styleId="Textodenotaderodap">
+  <w:style w:type="paragraph" w:styleId="FootnoteText">
     <w:name w:val="footnote text"/>
     <w:basedOn w:val="Normal"/>
-    <w:link w:val="TextodenotaderodapCarter"/>
+    <w:link w:val="FootnoteTextChar"/>
     <w:uiPriority w:val="99"/>
     <w:semiHidden/>
     <w:unhideWhenUsed/>
@@ -4579,10 +4729,10 @@
       <w:szCs w:val="20"/>
     </w:rPr>
   </w:style>
-  <w:style w:type="character" w:customStyle="1" w:styleId="TextodenotaderodapCarter">
-    <w:name w:val="Texto de nota de rodapé Caráter"/>
-    <w:basedOn w:val="Tipodeletrapredefinidodopargrafo"/>
-    <w:link w:val="Textodenotaderodap"/>
+  <w:style w:type="character" w:customStyle="1" w:styleId="FootnoteTextChar">
+    <w:name w:val="Footnote Text Char"/>
+    <w:basedOn w:val="DefaultParagraphFont"/>
+    <w:link w:val="FootnoteText"/>
     <w:uiPriority w:val="99"/>
     <w:semiHidden/>
     <w:rsid w:val="00C6554A"/>
@@ -4590,9 +4740,9 @@
       <w:szCs w:val="20"/>
     </w:rPr>
   </w:style>
-  <w:style w:type="character" w:styleId="CdigoHTML">
+  <w:style w:type="character" w:styleId="HTMLCode">
     <w:name w:val="HTML Code"/>
-    <w:basedOn w:val="Tipodeletrapredefinidodopargrafo"/>
+    <w:basedOn w:val="DefaultParagraphFont"/>
     <w:uiPriority w:val="99"/>
     <w:semiHidden/>
     <w:unhideWhenUsed/>
@@ -4603,9 +4753,9 @@
       <w:szCs w:val="20"/>
     </w:rPr>
   </w:style>
-  <w:style w:type="character" w:styleId="TecladoHTML">
+  <w:style w:type="character" w:styleId="HTMLKeyboard">
     <w:name w:val="HTML Keyboard"/>
-    <w:basedOn w:val="Tipodeletrapredefinidodopargrafo"/>
+    <w:basedOn w:val="DefaultParagraphFont"/>
     <w:uiPriority w:val="99"/>
     <w:semiHidden/>
     <w:unhideWhenUsed/>
@@ -4616,10 +4766,10 @@
       <w:szCs w:val="20"/>
     </w:rPr>
   </w:style>
-  <w:style w:type="paragraph" w:styleId="HTMLpr-formatado">
+  <w:style w:type="paragraph" w:styleId="HTMLPreformatted">
     <w:name w:val="HTML Preformatted"/>
     <w:basedOn w:val="Normal"/>
-    <w:link w:val="HTMLpr-formatadoCarter"/>
+    <w:link w:val="HTMLPreformattedChar"/>
     <w:uiPriority w:val="99"/>
     <w:semiHidden/>
     <w:unhideWhenUsed/>
@@ -4632,10 +4782,10 @@
       <w:szCs w:val="20"/>
     </w:rPr>
   </w:style>
-  <w:style w:type="character" w:customStyle="1" w:styleId="HTMLpr-formatadoCarter">
-    <w:name w:val="HTML pré-formatado Caráter"/>
-    <w:basedOn w:val="Tipodeletrapredefinidodopargrafo"/>
-    <w:link w:val="HTMLpr-formatado"/>
+  <w:style w:type="character" w:customStyle="1" w:styleId="HTMLPreformattedChar">
+    <w:name w:val="HTML Preformatted Char"/>
+    <w:basedOn w:val="DefaultParagraphFont"/>
+    <w:link w:val="HTMLPreformatted"/>
     <w:uiPriority w:val="99"/>
     <w:semiHidden/>
     <w:rsid w:val="00C6554A"/>
@@ -4644,9 +4794,9 @@
       <w:szCs w:val="20"/>
     </w:rPr>
   </w:style>
-  <w:style w:type="character" w:styleId="MquinadeescreverHTML">
+  <w:style w:type="character" w:styleId="HTMLTypewriter">
     <w:name w:val="HTML Typewriter"/>
-    <w:basedOn w:val="Tipodeletrapredefinidodopargrafo"/>
+    <w:basedOn w:val="DefaultParagraphFont"/>
     <w:uiPriority w:val="99"/>
     <w:semiHidden/>
     <w:unhideWhenUsed/>
@@ -4657,9 +4807,9 @@
       <w:szCs w:val="20"/>
     </w:rPr>
   </w:style>
-  <w:style w:type="character" w:styleId="Hiperligao">
+  <w:style w:type="character" w:styleId="Hyperlink">
     <w:name w:val="Hyperlink"/>
-    <w:basedOn w:val="Tipodeletrapredefinidodopargrafo"/>
+    <w:basedOn w:val="DefaultParagraphFont"/>
     <w:uiPriority w:val="99"/>
     <w:unhideWhenUsed/>
     <w:rsid w:val="00C6554A"/>
@@ -4668,9 +4818,9 @@
       <w:u w:val="single"/>
     </w:rPr>
   </w:style>
-  <w:style w:type="paragraph" w:styleId="Textodemacro">
+  <w:style w:type="paragraph" w:styleId="MacroText">
     <w:name w:val="macro"/>
-    <w:link w:val="TextodemacroCarter"/>
+    <w:link w:val="MacroTextChar"/>
     <w:uiPriority w:val="99"/>
     <w:semiHidden/>
     <w:unhideWhenUsed/>
@@ -4694,10 +4844,10 @@
       <w:szCs w:val="20"/>
     </w:rPr>
   </w:style>
-  <w:style w:type="character" w:customStyle="1" w:styleId="TextodemacroCarter">
-    <w:name w:val="Texto de macro Caráter"/>
-    <w:basedOn w:val="Tipodeletrapredefinidodopargrafo"/>
-    <w:link w:val="Textodemacro"/>
+  <w:style w:type="character" w:customStyle="1" w:styleId="MacroTextChar">
+    <w:name w:val="Macro Text Char"/>
+    <w:basedOn w:val="DefaultParagraphFont"/>
+    <w:link w:val="MacroText"/>
     <w:uiPriority w:val="99"/>
     <w:semiHidden/>
     <w:rsid w:val="00C6554A"/>
@@ -4706,9 +4856,9 @@
       <w:szCs w:val="20"/>
     </w:rPr>
   </w:style>
-  <w:style w:type="character" w:styleId="TextodoMarcadordePosio">
+  <w:style w:type="character" w:styleId="PlaceholderText">
     <w:name w:val="Placeholder Text"/>
-    <w:basedOn w:val="Tipodeletrapredefinidodopargrafo"/>
+    <w:basedOn w:val="DefaultParagraphFont"/>
     <w:uiPriority w:val="99"/>
     <w:semiHidden/>
     <w:rsid w:val="00C6554A"/>
@@ -4716,10 +4866,10 @@
       <w:color w:val="595959" w:themeColor="text1" w:themeTint="A6"/>
     </w:rPr>
   </w:style>
-  <w:style w:type="paragraph" w:styleId="Textosimples">
+  <w:style w:type="paragraph" w:styleId="PlainText">
     <w:name w:val="Plain Text"/>
     <w:basedOn w:val="Normal"/>
-    <w:link w:val="TextosimplesCarter"/>
+    <w:link w:val="PlainTextChar"/>
     <w:uiPriority w:val="99"/>
     <w:semiHidden/>
     <w:unhideWhenUsed/>
@@ -4732,10 +4882,10 @@
       <w:szCs w:val="21"/>
     </w:rPr>
   </w:style>
-  <w:style w:type="character" w:customStyle="1" w:styleId="TextosimplesCarter">
-    <w:name w:val="Texto simples Caráter"/>
-    <w:basedOn w:val="Tipodeletrapredefinidodopargrafo"/>
-    <w:link w:val="Textosimples"/>
+  <w:style w:type="character" w:customStyle="1" w:styleId="PlainTextChar">
+    <w:name w:val="Plain Text Char"/>
+    <w:basedOn w:val="DefaultParagraphFont"/>
+    <w:link w:val="PlainText"/>
     <w:uiPriority w:val="99"/>
     <w:semiHidden/>
     <w:rsid w:val="00C6554A"/>
@@ -4744,10 +4894,10 @@
       <w:szCs w:val="21"/>
     </w:rPr>
   </w:style>
-  <w:style w:type="character" w:customStyle="1" w:styleId="Ttulo7Carter">
-    <w:name w:val="Título 7 Caráter"/>
-    <w:basedOn w:val="Tipodeletrapredefinidodopargrafo"/>
-    <w:link w:val="Ttulo7"/>
+  <w:style w:type="character" w:customStyle="1" w:styleId="Heading7Char">
+    <w:name w:val="Heading 7 Char"/>
+    <w:basedOn w:val="DefaultParagraphFont"/>
+    <w:link w:val="Heading7"/>
     <w:uiPriority w:val="9"/>
     <w:semiHidden/>
     <w:rsid w:val="002554CD"/>
@@ -4758,10 +4908,10 @@
       <w:color w:val="004F5B" w:themeColor="accent1" w:themeShade="7F"/>
     </w:rPr>
   </w:style>
-  <w:style w:type="character" w:customStyle="1" w:styleId="Ttulo6Carter">
-    <w:name w:val="Título 6 Caráter"/>
-    <w:basedOn w:val="Tipodeletrapredefinidodopargrafo"/>
-    <w:link w:val="Ttulo6"/>
+  <w:style w:type="character" w:customStyle="1" w:styleId="Heading6Char">
+    <w:name w:val="Heading 6 Char"/>
+    <w:basedOn w:val="DefaultParagraphFont"/>
+    <w:link w:val="Heading6"/>
     <w:uiPriority w:val="9"/>
     <w:semiHidden/>
     <w:rsid w:val="002554CD"/>
@@ -4770,9 +4920,9 @@
       <w:color w:val="004F5B" w:themeColor="accent1" w:themeShade="7F"/>
     </w:rPr>
   </w:style>
-  <w:style w:type="paragraph" w:styleId="Cabealhodondice">
+  <w:style w:type="paragraph" w:styleId="TOCHeading">
     <w:name w:val="TOC Heading"/>
-    <w:basedOn w:val="Ttulo1"/>
+    <w:basedOn w:val="Heading1"/>
     <w:next w:val="Normal"/>
     <w:uiPriority w:val="39"/>
     <w:unhideWhenUsed/>
@@ -4788,7 +4938,7 @@
       <w:lang w:val="en-US"/>
     </w:rPr>
   </w:style>
-  <w:style w:type="paragraph" w:styleId="ndice1">
+  <w:style w:type="paragraph" w:styleId="TOC1">
     <w:name w:val="toc 1"/>
     <w:basedOn w:val="Normal"/>
     <w:next w:val="Normal"/>
@@ -4800,7 +4950,7 @@
       <w:spacing w:after="100"/>
     </w:pPr>
   </w:style>
-  <w:style w:type="paragraph" w:styleId="ndice2">
+  <w:style w:type="paragraph" w:styleId="TOC2">
     <w:name w:val="toc 2"/>
     <w:basedOn w:val="Normal"/>
     <w:next w:val="Normal"/>
@@ -4813,7 +4963,7 @@
       <w:ind w:left="220"/>
     </w:pPr>
   </w:style>
-  <w:style w:type="paragraph" w:styleId="ndice3">
+  <w:style w:type="paragraph" w:styleId="TOC3">
     <w:name w:val="toc 3"/>
     <w:basedOn w:val="Normal"/>
     <w:next w:val="Normal"/>

</xml_diff>